<commit_message>
Adding: -Q02 Simple Article Page Folder -Q02 Requirement.docx -Q02 Text.txt
Updating:
-L04 Requirements.docx (with Q02 Requirement)
</commit_message>
<xml_diff>
--- a/L04 Box Model/Requirements.docx
+++ b/L04 Box Model/Requirements.docx
@@ -471,7 +471,7 @@
         </w:rPr>
         <w:t>Use </w:t>
       </w:r>
-      <w:proofErr w:type="gramStart"/>
+      <w:proofErr w:type="spellStart"/>
       <w:r>
         <w:rPr>
           <w:rFonts w:ascii="Segoe UI" w:eastAsia="Times New Roman" w:hAnsi="Segoe UI" w:cs="Segoe UI"/>
@@ -481,9 +481,9 @@
           <w:sz w:val="24"/>
           <w:szCs w:val="24"/>
         </w:rPr>
-        <w:t>rgb(</w:t>
-      </w:r>
-      <w:proofErr w:type="gramEnd"/>
+        <w:t>rgb</w:t>
+      </w:r>
+      <w:proofErr w:type="spellEnd"/>
       <w:r>
         <w:rPr>
           <w:rFonts w:ascii="Segoe UI" w:eastAsia="Times New Roman" w:hAnsi="Segoe UI" w:cs="Segoe UI"/>
@@ -493,7 +493,7 @@
           <w:sz w:val="24"/>
           <w:szCs w:val="24"/>
         </w:rPr>
-        <w:t>64, 224, 208)</w:t>
+        <w:t>(64, 224, 208)</w:t>
       </w:r>
       <w:r>
         <w:rPr>
@@ -541,7 +541,433 @@
         <w:t>margin: auto</w:t>
       </w:r>
     </w:p>
-    <w:p/>
+    <w:p>
+      <w:pPr>
+        <w:pStyle w:val="Heading1"/>
+        <w:pBdr>
+          <w:bottom w:val="single" w:sz="6" w:space="4" w:color="EAECEF"/>
+        </w:pBdr>
+        <w:shd w:val="clear" w:color="auto" w:fill="FFFFFF"/>
+        <w:spacing w:after="240" w:afterAutospacing="0"/>
+        <w:rPr>
+          <w:rFonts w:ascii="Segoe UI" w:hAnsi="Segoe UI" w:cs="Segoe UI"/>
+          <w:color w:val="24292E"/>
+        </w:rPr>
+      </w:pPr>
+      <w:r>
+        <w:rPr>
+          <w:rFonts w:ascii="Segoe UI" w:hAnsi="Segoe UI" w:cs="Segoe UI"/>
+          <w:color w:val="24292E"/>
+        </w:rPr>
+        <w:t>01 - Simple Article Page</w:t>
+      </w:r>
+    </w:p>
+    <w:p>
+      <w:pPr>
+        <w:spacing w:before="360" w:after="360"/>
+        <w:rPr>
+          <w:rFonts w:ascii="Times New Roman" w:hAnsi="Times New Roman" w:cs="Times New Roman"/>
+        </w:rPr>
+      </w:pPr>
+      <w:r>
+        <w:pict w14:anchorId="3D594310">
+          <v:rect id="_x0000_i1026" style="width:0;height:3pt" o:hralign="center" o:hrstd="t" o:hrnoshade="t" o:hr="t" fillcolor="#24292e" stroked="f"/>
+        </w:pict>
+      </w:r>
+    </w:p>
+    <w:p>
+      <w:pPr>
+        <w:pStyle w:val="NormalWeb"/>
+        <w:shd w:val="clear" w:color="auto" w:fill="FFFFFF"/>
+        <w:spacing w:before="0" w:beforeAutospacing="0" w:after="240" w:afterAutospacing="0"/>
+        <w:rPr>
+          <w:rFonts w:ascii="Segoe UI" w:hAnsi="Segoe UI" w:cs="Segoe UI"/>
+          <w:color w:val="24292E"/>
+        </w:rPr>
+      </w:pPr>
+      <w:r>
+        <w:rPr>
+          <w:rFonts w:ascii="Segoe UI" w:hAnsi="Segoe UI" w:cs="Segoe UI"/>
+          <w:color w:val="24292E"/>
+        </w:rPr>
+        <w:t>Problems for in-class lab for the </w:t>
+      </w:r>
+      <w:hyperlink r:id="rId7" w:history="1">
+        <w:r>
+          <w:rPr>
+            <w:rStyle w:val="Hyperlink"/>
+            <w:rFonts w:ascii="Segoe UI" w:hAnsi="Segoe UI" w:cs="Segoe UI"/>
+            <w:color w:val="0366D6"/>
+            <w:u w:val="none"/>
+          </w:rPr>
+          <w:t>�HTML &amp; CSS�</w:t>
+        </w:r>
+      </w:hyperlink>
+      <w:r>
+        <w:rPr>
+          <w:rFonts w:ascii="Segoe UI" w:hAnsi="Segoe UI" w:cs="Segoe UI"/>
+          <w:color w:val="24292E"/>
+        </w:rPr>
+        <w:t> course @ </w:t>
+      </w:r>
+      <w:r>
+        <w:rPr>
+          <w:rStyle w:val="Strong"/>
+          <w:rFonts w:ascii="Segoe UI" w:hAnsi="Segoe UI" w:cs="Segoe UI"/>
+          <w:color w:val="24292E"/>
+        </w:rPr>
+        <w:t>SoftUni</w:t>
+      </w:r>
+      <w:r>
+        <w:rPr>
+          <w:rFonts w:ascii="Segoe UI" w:hAnsi="Segoe UI" w:cs="Segoe UI"/>
+          <w:color w:val="24292E"/>
+        </w:rPr>
+        <w:t>.</w:t>
+      </w:r>
+    </w:p>
+    <w:p>
+      <w:pPr>
+        <w:pStyle w:val="NormalWeb"/>
+        <w:shd w:val="clear" w:color="auto" w:fill="FFFFFF"/>
+        <w:spacing w:before="0" w:beforeAutospacing="0" w:after="240" w:afterAutospacing="0"/>
+        <w:rPr>
+          <w:rFonts w:ascii="Segoe UI" w:hAnsi="Segoe UI" w:cs="Segoe UI"/>
+          <w:color w:val="24292E"/>
+        </w:rPr>
+      </w:pPr>
+      <w:r>
+        <w:rPr>
+          <w:rFonts w:ascii="Segoe UI" w:hAnsi="Segoe UI" w:cs="Segoe UI"/>
+          <w:color w:val="24292E"/>
+        </w:rPr>
+        <w:t>Submit your solutions in the </w:t>
+      </w:r>
+      <w:hyperlink r:id="rId8" w:history="1">
+        <w:r>
+          <w:rPr>
+            <w:rStyle w:val="Hyperlink"/>
+            <w:rFonts w:ascii="Segoe UI" w:hAnsi="Segoe UI" w:cs="Segoe UI"/>
+            <w:color w:val="0366D6"/>
+            <w:u w:val="none"/>
+          </w:rPr>
+          <w:t>SoftUni Judge System</w:t>
+        </w:r>
+      </w:hyperlink>
+      <w:r>
+        <w:rPr>
+          <w:rFonts w:ascii="Segoe UI" w:hAnsi="Segoe UI" w:cs="Segoe UI"/>
+          <w:color w:val="24292E"/>
+        </w:rPr>
+        <w:t>.</w:t>
+      </w:r>
+    </w:p>
+    <w:p>
+      <w:pPr>
+        <w:pStyle w:val="Heading3"/>
+        <w:shd w:val="clear" w:color="auto" w:fill="FFFFFF"/>
+        <w:spacing w:before="360" w:beforeAutospacing="0" w:after="240" w:afterAutospacing="0"/>
+        <w:rPr>
+          <w:rFonts w:ascii="Segoe UI" w:hAnsi="Segoe UI" w:cs="Segoe UI"/>
+          <w:color w:val="24292E"/>
+          <w:sz w:val="30"/>
+          <w:szCs w:val="30"/>
+        </w:rPr>
+      </w:pPr>
+      <w:r>
+        <w:rPr>
+          <w:rFonts w:ascii="Segoe UI" w:hAnsi="Segoe UI" w:cs="Segoe UI"/>
+          <w:color w:val="24292E"/>
+          <w:sz w:val="30"/>
+          <w:szCs w:val="30"/>
+        </w:rPr>
+        <w:t>Constraints</w:t>
+      </w:r>
+    </w:p>
+    <w:p>
+      <w:pPr>
+        <w:numPr>
+          <w:ilvl w:val="0"/>
+          <w:numId w:val="2"/>
+        </w:numPr>
+        <w:shd w:val="clear" w:color="auto" w:fill="FFFFFF"/>
+        <w:spacing w:before="100" w:beforeAutospacing="1" w:after="100" w:afterAutospacing="1" w:line="240" w:lineRule="auto"/>
+        <w:rPr>
+          <w:rFonts w:ascii="Segoe UI" w:hAnsi="Segoe UI" w:cs="Segoe UI"/>
+          <w:color w:val="24292E"/>
+          <w:sz w:val="24"/>
+          <w:szCs w:val="24"/>
+        </w:rPr>
+      </w:pPr>
+      <w:r>
+        <w:rPr>
+          <w:rFonts w:ascii="Segoe UI" w:hAnsi="Segoe UI" w:cs="Segoe UI"/>
+          <w:color w:val="24292E"/>
+        </w:rPr>
+        <w:t>Create </w:t>
+      </w:r>
+      <w:r>
+        <w:rPr>
+          <w:rStyle w:val="Strong"/>
+          <w:rFonts w:ascii="Segoe UI" w:hAnsi="Segoe UI" w:cs="Segoe UI"/>
+          <w:color w:val="24292E"/>
+        </w:rPr>
+        <w:t>"index.html"</w:t>
+      </w:r>
+      <w:r>
+        <w:rPr>
+          <w:rFonts w:ascii="Segoe UI" w:hAnsi="Segoe UI" w:cs="Segoe UI"/>
+          <w:color w:val="24292E"/>
+        </w:rPr>
+        <w:t> and </w:t>
+      </w:r>
+      <w:r>
+        <w:rPr>
+          <w:rStyle w:val="Strong"/>
+          <w:rFonts w:ascii="Segoe UI" w:hAnsi="Segoe UI" w:cs="Segoe UI"/>
+          <w:color w:val="24292E"/>
+        </w:rPr>
+        <w:t>"style.css"</w:t>
+      </w:r>
+      <w:r>
+        <w:rPr>
+          <w:rFonts w:ascii="Segoe UI" w:hAnsi="Segoe UI" w:cs="Segoe UI"/>
+          <w:color w:val="24292E"/>
+        </w:rPr>
+        <w:t> files</w:t>
+      </w:r>
+    </w:p>
+    <w:p>
+      <w:pPr>
+        <w:numPr>
+          <w:ilvl w:val="0"/>
+          <w:numId w:val="2"/>
+        </w:numPr>
+        <w:shd w:val="clear" w:color="auto" w:fill="FFFFFF"/>
+        <w:spacing w:before="60" w:after="100" w:afterAutospacing="1" w:line="240" w:lineRule="auto"/>
+        <w:rPr>
+          <w:rFonts w:ascii="Segoe UI" w:hAnsi="Segoe UI" w:cs="Segoe UI"/>
+          <w:color w:val="24292E"/>
+        </w:rPr>
+      </w:pPr>
+      <w:r>
+        <w:rPr>
+          <w:rFonts w:ascii="Segoe UI" w:hAnsi="Segoe UI" w:cs="Segoe UI"/>
+          <w:color w:val="24292E"/>
+        </w:rPr>
+        <w:t>Change the </w:t>
+      </w:r>
+      <w:r>
+        <w:rPr>
+          <w:rStyle w:val="Strong"/>
+          <w:rFonts w:ascii="Segoe UI" w:hAnsi="Segoe UI" w:cs="Segoe UI"/>
+          <w:color w:val="24292E"/>
+        </w:rPr>
+        <w:t>title</w:t>
+      </w:r>
+      <w:r>
+        <w:rPr>
+          <w:rFonts w:ascii="Segoe UI" w:hAnsi="Segoe UI" w:cs="Segoe UI"/>
+          <w:color w:val="24292E"/>
+        </w:rPr>
+        <w:t> to </w:t>
+      </w:r>
+      <w:r>
+        <w:rPr>
+          <w:rStyle w:val="Strong"/>
+          <w:rFonts w:ascii="Segoe UI" w:hAnsi="Segoe UI" w:cs="Segoe UI"/>
+          <w:color w:val="24292E"/>
+        </w:rPr>
+        <w:t>Simple Article Page</w:t>
+      </w:r>
+    </w:p>
+    <w:p>
+      <w:pPr>
+        <w:numPr>
+          <w:ilvl w:val="0"/>
+          <w:numId w:val="2"/>
+        </w:numPr>
+        <w:shd w:val="clear" w:color="auto" w:fill="FFFFFF"/>
+        <w:spacing w:before="60" w:after="100" w:afterAutospacing="1" w:line="240" w:lineRule="auto"/>
+        <w:rPr>
+          <w:rFonts w:ascii="Segoe UI" w:hAnsi="Segoe UI" w:cs="Segoe UI"/>
+          <w:color w:val="24292E"/>
+        </w:rPr>
+      </w:pPr>
+      <w:r>
+        <w:rPr>
+          <w:rFonts w:ascii="Segoe UI" w:hAnsi="Segoe UI" w:cs="Segoe UI"/>
+          <w:color w:val="24292E"/>
+        </w:rPr>
+        <w:t>Use </w:t>
+      </w:r>
+      <w:r>
+        <w:rPr>
+          <w:rStyle w:val="Strong"/>
+          <w:rFonts w:ascii="Segoe UI" w:hAnsi="Segoe UI" w:cs="Segoe UI"/>
+          <w:color w:val="24292E"/>
+        </w:rPr>
+        <w:t>article</w:t>
+      </w:r>
+      <w:r>
+        <w:rPr>
+          <w:rFonts w:ascii="Segoe UI" w:hAnsi="Segoe UI" w:cs="Segoe UI"/>
+          <w:color w:val="24292E"/>
+        </w:rPr>
+        <w:t> tag to create an article</w:t>
+      </w:r>
+    </w:p>
+    <w:p>
+      <w:pPr>
+        <w:numPr>
+          <w:ilvl w:val="1"/>
+          <w:numId w:val="2"/>
+        </w:numPr>
+        <w:shd w:val="clear" w:color="auto" w:fill="FFFFFF"/>
+        <w:spacing w:before="100" w:beforeAutospacing="1" w:after="100" w:afterAutospacing="1" w:line="240" w:lineRule="auto"/>
+        <w:rPr>
+          <w:rFonts w:ascii="Segoe UI" w:hAnsi="Segoe UI" w:cs="Segoe UI"/>
+          <w:color w:val="24292E"/>
+        </w:rPr>
+      </w:pPr>
+      <w:r>
+        <w:rPr>
+          <w:rFonts w:ascii="Segoe UI" w:hAnsi="Segoe UI" w:cs="Segoe UI"/>
+          <w:color w:val="24292E"/>
+        </w:rPr>
+        <w:t>Divide the article content into </w:t>
+      </w:r>
+      <w:r>
+        <w:rPr>
+          <w:rStyle w:val="Strong"/>
+          <w:rFonts w:ascii="Segoe UI" w:hAnsi="Segoe UI" w:cs="Segoe UI"/>
+          <w:color w:val="24292E"/>
+        </w:rPr>
+        <w:t>header</w:t>
+      </w:r>
+      <w:r>
+        <w:rPr>
+          <w:rFonts w:ascii="Segoe UI" w:hAnsi="Segoe UI" w:cs="Segoe UI"/>
+          <w:color w:val="24292E"/>
+        </w:rPr>
+        <w:t>, </w:t>
+      </w:r>
+      <w:r>
+        <w:rPr>
+          <w:rStyle w:val="Strong"/>
+          <w:rFonts w:ascii="Segoe UI" w:hAnsi="Segoe UI" w:cs="Segoe UI"/>
+          <w:color w:val="24292E"/>
+        </w:rPr>
+        <w:t>section</w:t>
+      </w:r>
+      <w:r>
+        <w:rPr>
+          <w:rFonts w:ascii="Segoe UI" w:hAnsi="Segoe UI" w:cs="Segoe UI"/>
+          <w:color w:val="24292E"/>
+        </w:rPr>
+        <w:t> and </w:t>
+      </w:r>
+      <w:r>
+        <w:rPr>
+          <w:rStyle w:val="Strong"/>
+          <w:rFonts w:ascii="Segoe UI" w:hAnsi="Segoe UI" w:cs="Segoe UI"/>
+          <w:color w:val="24292E"/>
+        </w:rPr>
+        <w:t>footer</w:t>
+      </w:r>
+      <w:r>
+        <w:rPr>
+          <w:rFonts w:ascii="Segoe UI" w:hAnsi="Segoe UI" w:cs="Segoe UI"/>
+          <w:color w:val="24292E"/>
+        </w:rPr>
+        <w:t> tags</w:t>
+      </w:r>
+    </w:p>
+    <w:p>
+      <w:pPr>
+        <w:numPr>
+          <w:ilvl w:val="0"/>
+          <w:numId w:val="2"/>
+        </w:numPr>
+        <w:shd w:val="clear" w:color="auto" w:fill="FFFFFF"/>
+        <w:spacing w:before="60" w:after="100" w:afterAutospacing="1" w:line="240" w:lineRule="auto"/>
+        <w:rPr>
+          <w:rFonts w:ascii="Segoe UI" w:hAnsi="Segoe UI" w:cs="Segoe UI"/>
+          <w:color w:val="24292E"/>
+        </w:rPr>
+      </w:pPr>
+      <w:r>
+        <w:rPr>
+          <w:rFonts w:ascii="Segoe UI" w:hAnsi="Segoe UI" w:cs="Segoe UI"/>
+          <w:color w:val="24292E"/>
+        </w:rPr>
+        <w:t>Use background with color - </w:t>
+      </w:r>
+      <w:proofErr w:type="spellStart"/>
+      <w:r>
+        <w:rPr>
+          <w:rStyle w:val="Strong"/>
+          <w:rFonts w:ascii="Segoe UI" w:hAnsi="Segoe UI" w:cs="Segoe UI"/>
+          <w:color w:val="24292E"/>
+        </w:rPr>
+        <w:t>rgb</w:t>
+      </w:r>
+      <w:proofErr w:type="spellEnd"/>
+      <w:r>
+        <w:rPr>
+          <w:rStyle w:val="Strong"/>
+          <w:rFonts w:ascii="Segoe UI" w:hAnsi="Segoe UI" w:cs="Segoe UI"/>
+          <w:color w:val="24292E"/>
+        </w:rPr>
+        <w:t>(238, 238, 238)'</w:t>
+      </w:r>
+    </w:p>
+    <w:p>
+      <w:pPr>
+        <w:numPr>
+          <w:ilvl w:val="0"/>
+          <w:numId w:val="2"/>
+        </w:numPr>
+        <w:shd w:val="clear" w:color="auto" w:fill="FFFFFF"/>
+        <w:spacing w:before="60" w:after="100" w:afterAutospacing="1" w:line="240" w:lineRule="auto"/>
+        <w:rPr>
+          <w:rFonts w:ascii="Segoe UI" w:hAnsi="Segoe UI" w:cs="Segoe UI"/>
+          <w:color w:val="24292E"/>
+        </w:rPr>
+      </w:pPr>
+      <w:r>
+        <w:rPr>
+          <w:rFonts w:ascii="Segoe UI" w:hAnsi="Segoe UI" w:cs="Segoe UI"/>
+          <w:color w:val="24292E"/>
+        </w:rPr>
+        <w:t>Use </w:t>
+      </w:r>
+      <w:proofErr w:type="spellStart"/>
+      <w:r>
+        <w:rPr>
+          <w:rStyle w:val="Strong"/>
+          <w:rFonts w:ascii="Segoe UI" w:hAnsi="Segoe UI" w:cs="Segoe UI"/>
+          <w:color w:val="24292E"/>
+        </w:rPr>
+        <w:t>rgb</w:t>
+      </w:r>
+      <w:proofErr w:type="spellEnd"/>
+      <w:r>
+        <w:rPr>
+          <w:rStyle w:val="Strong"/>
+          <w:rFonts w:ascii="Segoe UI" w:hAnsi="Segoe UI" w:cs="Segoe UI"/>
+          <w:color w:val="24292E"/>
+        </w:rPr>
+        <w:t>(51, 51, 51)</w:t>
+      </w:r>
+      <w:r>
+        <w:rPr>
+          <w:rFonts w:ascii="Segoe UI" w:hAnsi="Segoe UI" w:cs="Segoe UI"/>
+          <w:color w:val="24292E"/>
+        </w:rPr>
+        <w:t> color for the text</w:t>
+      </w:r>
+    </w:p>
     <w:sectPr>
       <w:pgSz w:w="12240" w:h="15840"/>
       <w:pgMar w:top="1440" w:right="1440" w:bottom="1440" w:left="1440" w:header="720" w:footer="720" w:gutter="0"/>
@@ -703,8 +1129,160 @@
       </w:rPr>
     </w:lvl>
   </w:abstractNum>
+  <w:abstractNum w:abstractNumId="1" w15:restartNumberingAfterBreak="0">
+    <w:nsid w:val="6EA916C9"/>
+    <w:multiLevelType w:val="multilevel"/>
+    <w:tmpl w:val="930EF39C"/>
+    <w:lvl w:ilvl="0">
+      <w:start w:val="1"/>
+      <w:numFmt w:val="bullet"/>
+      <w:lvlText w:val=""/>
+      <w:lvlJc w:val="left"/>
+      <w:pPr>
+        <w:tabs>
+          <w:tab w:val="num" w:pos="720"/>
+        </w:tabs>
+        <w:ind w:left="720" w:hanging="360"/>
+      </w:pPr>
+      <w:rPr>
+        <w:rFonts w:ascii="Symbol" w:hAnsi="Symbol" w:hint="default"/>
+        <w:sz w:val="20"/>
+      </w:rPr>
+    </w:lvl>
+    <w:lvl w:ilvl="1">
+      <w:start w:val="1"/>
+      <w:numFmt w:val="bullet"/>
+      <w:lvlText w:val="o"/>
+      <w:lvlJc w:val="left"/>
+      <w:pPr>
+        <w:tabs>
+          <w:tab w:val="num" w:pos="1440"/>
+        </w:tabs>
+        <w:ind w:left="1440" w:hanging="360"/>
+      </w:pPr>
+      <w:rPr>
+        <w:rFonts w:ascii="Courier New" w:hAnsi="Courier New" w:hint="default"/>
+        <w:sz w:val="20"/>
+      </w:rPr>
+    </w:lvl>
+    <w:lvl w:ilvl="2" w:tentative="1">
+      <w:start w:val="1"/>
+      <w:numFmt w:val="bullet"/>
+      <w:lvlText w:val=""/>
+      <w:lvlJc w:val="left"/>
+      <w:pPr>
+        <w:tabs>
+          <w:tab w:val="num" w:pos="2160"/>
+        </w:tabs>
+        <w:ind w:left="2160" w:hanging="360"/>
+      </w:pPr>
+      <w:rPr>
+        <w:rFonts w:ascii="Wingdings" w:hAnsi="Wingdings" w:hint="default"/>
+        <w:sz w:val="20"/>
+      </w:rPr>
+    </w:lvl>
+    <w:lvl w:ilvl="3" w:tentative="1">
+      <w:start w:val="1"/>
+      <w:numFmt w:val="bullet"/>
+      <w:lvlText w:val=""/>
+      <w:lvlJc w:val="left"/>
+      <w:pPr>
+        <w:tabs>
+          <w:tab w:val="num" w:pos="2880"/>
+        </w:tabs>
+        <w:ind w:left="2880" w:hanging="360"/>
+      </w:pPr>
+      <w:rPr>
+        <w:rFonts w:ascii="Wingdings" w:hAnsi="Wingdings" w:hint="default"/>
+        <w:sz w:val="20"/>
+      </w:rPr>
+    </w:lvl>
+    <w:lvl w:ilvl="4" w:tentative="1">
+      <w:start w:val="1"/>
+      <w:numFmt w:val="bullet"/>
+      <w:lvlText w:val=""/>
+      <w:lvlJc w:val="left"/>
+      <w:pPr>
+        <w:tabs>
+          <w:tab w:val="num" w:pos="3600"/>
+        </w:tabs>
+        <w:ind w:left="3600" w:hanging="360"/>
+      </w:pPr>
+      <w:rPr>
+        <w:rFonts w:ascii="Wingdings" w:hAnsi="Wingdings" w:hint="default"/>
+        <w:sz w:val="20"/>
+      </w:rPr>
+    </w:lvl>
+    <w:lvl w:ilvl="5" w:tentative="1">
+      <w:start w:val="1"/>
+      <w:numFmt w:val="bullet"/>
+      <w:lvlText w:val=""/>
+      <w:lvlJc w:val="left"/>
+      <w:pPr>
+        <w:tabs>
+          <w:tab w:val="num" w:pos="4320"/>
+        </w:tabs>
+        <w:ind w:left="4320" w:hanging="360"/>
+      </w:pPr>
+      <w:rPr>
+        <w:rFonts w:ascii="Wingdings" w:hAnsi="Wingdings" w:hint="default"/>
+        <w:sz w:val="20"/>
+      </w:rPr>
+    </w:lvl>
+    <w:lvl w:ilvl="6" w:tentative="1">
+      <w:start w:val="1"/>
+      <w:numFmt w:val="bullet"/>
+      <w:lvlText w:val=""/>
+      <w:lvlJc w:val="left"/>
+      <w:pPr>
+        <w:tabs>
+          <w:tab w:val="num" w:pos="5040"/>
+        </w:tabs>
+        <w:ind w:left="5040" w:hanging="360"/>
+      </w:pPr>
+      <w:rPr>
+        <w:rFonts w:ascii="Wingdings" w:hAnsi="Wingdings" w:hint="default"/>
+        <w:sz w:val="20"/>
+      </w:rPr>
+    </w:lvl>
+    <w:lvl w:ilvl="7" w:tentative="1">
+      <w:start w:val="1"/>
+      <w:numFmt w:val="bullet"/>
+      <w:lvlText w:val=""/>
+      <w:lvlJc w:val="left"/>
+      <w:pPr>
+        <w:tabs>
+          <w:tab w:val="num" w:pos="5760"/>
+        </w:tabs>
+        <w:ind w:left="5760" w:hanging="360"/>
+      </w:pPr>
+      <w:rPr>
+        <w:rFonts w:ascii="Wingdings" w:hAnsi="Wingdings" w:hint="default"/>
+        <w:sz w:val="20"/>
+      </w:rPr>
+    </w:lvl>
+    <w:lvl w:ilvl="8" w:tentative="1">
+      <w:start w:val="1"/>
+      <w:numFmt w:val="bullet"/>
+      <w:lvlText w:val=""/>
+      <w:lvlJc w:val="left"/>
+      <w:pPr>
+        <w:tabs>
+          <w:tab w:val="num" w:pos="6480"/>
+        </w:tabs>
+        <w:ind w:left="6480" w:hanging="360"/>
+      </w:pPr>
+      <w:rPr>
+        <w:rFonts w:ascii="Wingdings" w:hAnsi="Wingdings" w:hint="default"/>
+        <w:sz w:val="20"/>
+      </w:rPr>
+    </w:lvl>
+  </w:abstractNum>
   <w:num w:numId="1">
     <w:abstractNumId w:val="0"/>
+  </w:num>
+  <w:num w:numId="2">
+    <w:abstractNumId w:val="1"/>
   </w:num>
 </w:numbering>
 </file>
@@ -832,6 +1410,7 @@
     <w:lsdException w:name="HTML Sample" w:semiHidden="1" w:unhideWhenUsed="1"/>
     <w:lsdException w:name="HTML Typewriter" w:semiHidden="1" w:unhideWhenUsed="1"/>
     <w:lsdException w:name="HTML Variable" w:semiHidden="1" w:unhideWhenUsed="1"/>
+    <w:lsdException w:name="Normal Table" w:semiHidden="1" w:unhideWhenUsed="1"/>
     <w:lsdException w:name="annotation subject" w:semiHidden="1" w:unhideWhenUsed="1"/>
     <w:lsdException w:name="No List" w:semiHidden="1" w:unhideWhenUsed="1"/>
     <w:lsdException w:name="Outline List 1" w:semiHidden="1" w:unhideWhenUsed="1"/>
@@ -878,8 +1457,10 @@
     <w:lsdException w:name="Table Subtle 2" w:semiHidden="1" w:unhideWhenUsed="1"/>
     <w:lsdException w:name="Table Web 1" w:semiHidden="1" w:unhideWhenUsed="1"/>
     <w:lsdException w:name="Table Web 2" w:semiHidden="1" w:unhideWhenUsed="1"/>
+    <w:lsdException w:name="Table Web 3" w:semiHidden="1" w:unhideWhenUsed="1"/>
     <w:lsdException w:name="Balloon Text" w:semiHidden="1" w:unhideWhenUsed="1"/>
     <w:lsdException w:name="Table Grid" w:uiPriority="39"/>
+    <w:lsdException w:name="Table Theme" w:semiHidden="1" w:unhideWhenUsed="1"/>
     <w:lsdException w:name="Placeholder Text" w:semiHidden="1"/>
     <w:lsdException w:name="No Spacing" w:uiPriority="1" w:qFormat="1"/>
     <w:lsdException w:name="Light Shading" w:uiPriority="60"/>

</xml_diff>

<commit_message>
Adding: -Q03 Navigation Inline Block Folder -Q03 Requirement.docx
Updating:
-Requirements.docx (with Q03 Requirement)
</commit_message>
<xml_diff>
--- a/L04 Box Model/Requirements.docx
+++ b/L04 Box Model/Requirements.docx
@@ -471,7 +471,6 @@
         </w:rPr>
         <w:t>Use </w:t>
       </w:r>
-      <w:proofErr w:type="spellStart"/>
       <w:r>
         <w:rPr>
           <w:rFonts w:ascii="Segoe UI" w:eastAsia="Times New Roman" w:hAnsi="Segoe UI" w:cs="Segoe UI"/>
@@ -481,19 +480,7 @@
           <w:sz w:val="24"/>
           <w:szCs w:val="24"/>
         </w:rPr>
-        <w:t>rgb</w:t>
-      </w:r>
-      <w:proofErr w:type="spellEnd"/>
-      <w:r>
-        <w:rPr>
-          <w:rFonts w:ascii="Segoe UI" w:eastAsia="Times New Roman" w:hAnsi="Segoe UI" w:cs="Segoe UI"/>
-          <w:b/>
-          <w:bCs/>
-          <w:color w:val="24292E"/>
-          <w:sz w:val="24"/>
-          <w:szCs w:val="24"/>
-        </w:rPr>
-        <w:t>(64, 224, 208)</w:t>
+        <w:t>rgb(64, 224, 208)</w:t>
       </w:r>
       <w:r>
         <w:rPr>
@@ -559,7 +546,21 @@
           <w:rFonts w:ascii="Segoe UI" w:hAnsi="Segoe UI" w:cs="Segoe UI"/>
           <w:color w:val="24292E"/>
         </w:rPr>
-        <w:t>01 - Simple Article Page</w:t>
+        <w:t>0</w:t>
+      </w:r>
+      <w:r>
+        <w:rPr>
+          <w:rFonts w:ascii="Segoe UI" w:hAnsi="Segoe UI" w:cs="Segoe UI"/>
+          <w:color w:val="24292E"/>
+        </w:rPr>
+        <w:t>2</w:t>
+      </w:r>
+      <w:r>
+        <w:rPr>
+          <w:rFonts w:ascii="Segoe UI" w:hAnsi="Segoe UI" w:cs="Segoe UI"/>
+          <w:color w:val="24292E"/>
+        </w:rPr>
+        <w:t xml:space="preserve"> - Simple Article Page</w:t>
       </w:r>
     </w:p>
     <w:p>
@@ -903,23 +904,13 @@
         </w:rPr>
         <w:t>Use background with color - </w:t>
       </w:r>
-      <w:proofErr w:type="spellStart"/>
       <w:r>
         <w:rPr>
           <w:rStyle w:val="Strong"/>
           <w:rFonts w:ascii="Segoe UI" w:hAnsi="Segoe UI" w:cs="Segoe UI"/>
           <w:color w:val="24292E"/>
         </w:rPr>
-        <w:t>rgb</w:t>
-      </w:r>
-      <w:proofErr w:type="spellEnd"/>
-      <w:r>
-        <w:rPr>
-          <w:rStyle w:val="Strong"/>
-          <w:rFonts w:ascii="Segoe UI" w:hAnsi="Segoe UI" w:cs="Segoe UI"/>
-          <w:color w:val="24292E"/>
-        </w:rPr>
-        <w:t>(238, 238, 238)'</w:t>
+        <w:t>rgb(238, 238, 238)'</w:t>
       </w:r>
     </w:p>
     <w:p>
@@ -942,31 +933,652 @@
         </w:rPr>
         <w:t>Use </w:t>
       </w:r>
-      <w:proofErr w:type="spellStart"/>
       <w:r>
         <w:rPr>
           <w:rStyle w:val="Strong"/>
           <w:rFonts w:ascii="Segoe UI" w:hAnsi="Segoe UI" w:cs="Segoe UI"/>
           <w:color w:val="24292E"/>
         </w:rPr>
-        <w:t>rgb</w:t>
-      </w:r>
-      <w:proofErr w:type="spellEnd"/>
+        <w:t>rgb(51, 51, 51)</w:t>
+      </w:r>
+      <w:r>
+        <w:rPr>
+          <w:rFonts w:ascii="Segoe UI" w:hAnsi="Segoe UI" w:cs="Segoe UI"/>
+          <w:color w:val="24292E"/>
+        </w:rPr>
+        <w:t> color for the text</w:t>
+      </w:r>
+    </w:p>
+    <w:p>
+      <w:pPr>
+        <w:pStyle w:val="Heading1"/>
+        <w:pBdr>
+          <w:bottom w:val="single" w:sz="6" w:space="4" w:color="EAECEF"/>
+        </w:pBdr>
+        <w:shd w:val="clear" w:color="auto" w:fill="FFFFFF"/>
+        <w:spacing w:after="240" w:afterAutospacing="0"/>
+        <w:rPr>
+          <w:rFonts w:ascii="Segoe UI" w:hAnsi="Segoe UI" w:cs="Segoe UI"/>
+          <w:color w:val="24292E"/>
+        </w:rPr>
+      </w:pPr>
+      <w:r>
+        <w:rPr>
+          <w:rFonts w:ascii="Segoe UI" w:hAnsi="Segoe UI" w:cs="Segoe UI"/>
+          <w:color w:val="24292E"/>
+        </w:rPr>
+        <w:lastRenderedPageBreak/>
+        <w:t>0</w:t>
+      </w:r>
+      <w:r>
+        <w:rPr>
+          <w:rFonts w:ascii="Segoe UI" w:hAnsi="Segoe UI" w:cs="Segoe UI"/>
+          <w:color w:val="24292E"/>
+        </w:rPr>
+        <w:t>3</w:t>
+      </w:r>
+      <w:r>
+        <w:rPr>
+          <w:rFonts w:ascii="Segoe UI" w:hAnsi="Segoe UI" w:cs="Segoe UI"/>
+          <w:color w:val="24292E"/>
+        </w:rPr>
+        <w:t xml:space="preserve"> - Navigation Inline Block</w:t>
+      </w:r>
+    </w:p>
+    <w:p>
+      <w:pPr>
+        <w:spacing w:before="360" w:after="360"/>
+        <w:rPr>
+          <w:rFonts w:ascii="Times New Roman" w:hAnsi="Times New Roman" w:cs="Times New Roman"/>
+        </w:rPr>
+      </w:pPr>
+      <w:r>
+        <w:pict w14:anchorId="6CC47878">
+          <v:rect id="_x0000_i1027" style="width:0;height:3pt" o:hralign="center" o:hrstd="t" o:hrnoshade="t" o:hr="t" fillcolor="#24292e" stroked="f"/>
+        </w:pict>
+      </w:r>
+    </w:p>
+    <w:p>
+      <w:pPr>
+        <w:pStyle w:val="NormalWeb"/>
+        <w:shd w:val="clear" w:color="auto" w:fill="FFFFFF"/>
+        <w:spacing w:before="0" w:beforeAutospacing="0" w:after="240" w:afterAutospacing="0"/>
+        <w:rPr>
+          <w:rFonts w:ascii="Segoe UI" w:hAnsi="Segoe UI" w:cs="Segoe UI"/>
+          <w:color w:val="24292E"/>
+        </w:rPr>
+      </w:pPr>
+      <w:r>
+        <w:rPr>
+          <w:rFonts w:ascii="Segoe UI" w:hAnsi="Segoe UI" w:cs="Segoe UI"/>
+          <w:color w:val="24292E"/>
+        </w:rPr>
+        <w:t>Problems for in-class lab for the </w:t>
+      </w:r>
+      <w:hyperlink r:id="rId9" w:history="1">
+        <w:r>
+          <w:rPr>
+            <w:rStyle w:val="Hyperlink"/>
+            <w:rFonts w:ascii="Segoe UI" w:hAnsi="Segoe UI" w:cs="Segoe UI"/>
+            <w:color w:val="0366D6"/>
+            <w:u w:val="none"/>
+          </w:rPr>
+          <w:t>�HTML &amp; CSS�</w:t>
+        </w:r>
+      </w:hyperlink>
+      <w:r>
+        <w:rPr>
+          <w:rFonts w:ascii="Segoe UI" w:hAnsi="Segoe UI" w:cs="Segoe UI"/>
+          <w:color w:val="24292E"/>
+        </w:rPr>
+        <w:t> course @ </w:t>
+      </w:r>
       <w:r>
         <w:rPr>
           <w:rStyle w:val="Strong"/>
-          <w:rFonts w:ascii="Segoe UI" w:hAnsi="Segoe UI" w:cs="Segoe UI"/>
-          <w:color w:val="24292E"/>
-        </w:rPr>
-        <w:t>(51, 51, 51)</w:t>
-      </w:r>
-      <w:r>
-        <w:rPr>
-          <w:rFonts w:ascii="Segoe UI" w:hAnsi="Segoe UI" w:cs="Segoe UI"/>
-          <w:color w:val="24292E"/>
-        </w:rPr>
-        <w:t> color for the text</w:t>
-      </w:r>
+          <w:rFonts w:ascii="Segoe UI" w:eastAsiaTheme="majorEastAsia" w:hAnsi="Segoe UI" w:cs="Segoe UI"/>
+          <w:color w:val="24292E"/>
+        </w:rPr>
+        <w:t>SoftUni</w:t>
+      </w:r>
+      <w:r>
+        <w:rPr>
+          <w:rFonts w:ascii="Segoe UI" w:hAnsi="Segoe UI" w:cs="Segoe UI"/>
+          <w:color w:val="24292E"/>
+        </w:rPr>
+        <w:t>.</w:t>
+      </w:r>
+    </w:p>
+    <w:p>
+      <w:pPr>
+        <w:pStyle w:val="NormalWeb"/>
+        <w:shd w:val="clear" w:color="auto" w:fill="FFFFFF"/>
+        <w:spacing w:before="0" w:beforeAutospacing="0" w:after="240" w:afterAutospacing="0"/>
+        <w:rPr>
+          <w:rFonts w:ascii="Segoe UI" w:hAnsi="Segoe UI" w:cs="Segoe UI"/>
+          <w:color w:val="24292E"/>
+        </w:rPr>
+      </w:pPr>
+      <w:r>
+        <w:rPr>
+          <w:rFonts w:ascii="Segoe UI" w:hAnsi="Segoe UI" w:cs="Segoe UI"/>
+          <w:color w:val="24292E"/>
+        </w:rPr>
+        <w:t>Submit your solutions in the </w:t>
+      </w:r>
+      <w:hyperlink r:id="rId10" w:history="1">
+        <w:r>
+          <w:rPr>
+            <w:rStyle w:val="Hyperlink"/>
+            <w:rFonts w:ascii="Segoe UI" w:hAnsi="Segoe UI" w:cs="Segoe UI"/>
+            <w:color w:val="0366D6"/>
+            <w:u w:val="none"/>
+          </w:rPr>
+          <w:t>SoftUni Judge System</w:t>
+        </w:r>
+      </w:hyperlink>
+      <w:r>
+        <w:rPr>
+          <w:rFonts w:ascii="Segoe UI" w:hAnsi="Segoe UI" w:cs="Segoe UI"/>
+          <w:color w:val="24292E"/>
+        </w:rPr>
+        <w:t>.</w:t>
+      </w:r>
+    </w:p>
+    <w:p>
+      <w:pPr>
+        <w:pStyle w:val="Heading2"/>
+        <w:pBdr>
+          <w:bottom w:val="single" w:sz="6" w:space="4" w:color="EAECEF"/>
+        </w:pBdr>
+        <w:shd w:val="clear" w:color="auto" w:fill="FFFFFF"/>
+        <w:spacing w:before="360" w:after="240"/>
+        <w:rPr>
+          <w:rFonts w:ascii="Segoe UI" w:hAnsi="Segoe UI" w:cs="Segoe UI"/>
+          <w:color w:val="24292E"/>
+        </w:rPr>
+      </w:pPr>
+      <w:r>
+        <w:rPr>
+          <w:rFonts w:ascii="Segoe UI" w:hAnsi="Segoe UI" w:cs="Segoe UI"/>
+          <w:color w:val="24292E"/>
+        </w:rPr>
+        <w:t>Tasks</w:t>
+      </w:r>
+    </w:p>
+    <w:p>
+      <w:pPr>
+        <w:numPr>
+          <w:ilvl w:val="0"/>
+          <w:numId w:val="3"/>
+        </w:numPr>
+        <w:shd w:val="clear" w:color="auto" w:fill="FFFFFF"/>
+        <w:spacing w:before="100" w:beforeAutospacing="1" w:after="100" w:afterAutospacing="1" w:line="240" w:lineRule="auto"/>
+        <w:rPr>
+          <w:rFonts w:ascii="Segoe UI" w:hAnsi="Segoe UI" w:cs="Segoe UI"/>
+          <w:color w:val="24292E"/>
+        </w:rPr>
+      </w:pPr>
+      <w:r>
+        <w:rPr>
+          <w:rFonts w:ascii="Segoe UI" w:hAnsi="Segoe UI" w:cs="Segoe UI"/>
+          <w:color w:val="24292E"/>
+        </w:rPr>
+        <w:t>Create an </w:t>
+      </w:r>
+      <w:r>
+        <w:rPr>
+          <w:rStyle w:val="Strong"/>
+          <w:rFonts w:ascii="Segoe UI" w:hAnsi="Segoe UI" w:cs="Segoe UI"/>
+          <w:color w:val="24292E"/>
+        </w:rPr>
+        <w:t>"index.html"</w:t>
+      </w:r>
+      <w:r>
+        <w:rPr>
+          <w:rFonts w:ascii="Segoe UI" w:hAnsi="Segoe UI" w:cs="Segoe UI"/>
+          <w:color w:val="24292E"/>
+        </w:rPr>
+        <w:t> and </w:t>
+      </w:r>
+      <w:r>
+        <w:rPr>
+          <w:rStyle w:val="Strong"/>
+          <w:rFonts w:ascii="Segoe UI" w:hAnsi="Segoe UI" w:cs="Segoe UI"/>
+          <w:color w:val="24292E"/>
+        </w:rPr>
+        <w:t>"style.css"</w:t>
+      </w:r>
+      <w:r>
+        <w:rPr>
+          <w:rFonts w:ascii="Segoe UI" w:hAnsi="Segoe UI" w:cs="Segoe UI"/>
+          <w:color w:val="24292E"/>
+        </w:rPr>
+        <w:t> files</w:t>
+      </w:r>
+    </w:p>
+    <w:p>
+      <w:pPr>
+        <w:numPr>
+          <w:ilvl w:val="0"/>
+          <w:numId w:val="3"/>
+        </w:numPr>
+        <w:shd w:val="clear" w:color="auto" w:fill="FFFFFF"/>
+        <w:spacing w:before="60" w:after="100" w:afterAutospacing="1" w:line="240" w:lineRule="auto"/>
+        <w:rPr>
+          <w:rFonts w:ascii="Segoe UI" w:hAnsi="Segoe UI" w:cs="Segoe UI"/>
+          <w:color w:val="24292E"/>
+        </w:rPr>
+      </w:pPr>
+      <w:r>
+        <w:rPr>
+          <w:rFonts w:ascii="Segoe UI" w:hAnsi="Segoe UI" w:cs="Segoe UI"/>
+          <w:color w:val="24292E"/>
+        </w:rPr>
+        <w:t>Change the </w:t>
+      </w:r>
+      <w:r>
+        <w:rPr>
+          <w:rStyle w:val="Strong"/>
+          <w:rFonts w:ascii="Segoe UI" w:hAnsi="Segoe UI" w:cs="Segoe UI"/>
+          <w:color w:val="24292E"/>
+        </w:rPr>
+        <w:t>title</w:t>
+      </w:r>
+      <w:r>
+        <w:rPr>
+          <w:rFonts w:ascii="Segoe UI" w:hAnsi="Segoe UI" w:cs="Segoe UI"/>
+          <w:color w:val="24292E"/>
+        </w:rPr>
+        <w:t> to </w:t>
+      </w:r>
+      <w:r>
+        <w:rPr>
+          <w:rStyle w:val="Strong"/>
+          <w:rFonts w:ascii="Segoe UI" w:hAnsi="Segoe UI" w:cs="Segoe UI"/>
+          <w:color w:val="24292E"/>
+        </w:rPr>
+        <w:t>Navigation Inline Block</w:t>
+      </w:r>
+    </w:p>
+    <w:p>
+      <w:pPr>
+        <w:numPr>
+          <w:ilvl w:val="0"/>
+          <w:numId w:val="3"/>
+        </w:numPr>
+        <w:shd w:val="clear" w:color="auto" w:fill="FFFFFF"/>
+        <w:spacing w:before="60" w:after="100" w:afterAutospacing="1" w:line="240" w:lineRule="auto"/>
+        <w:rPr>
+          <w:rFonts w:ascii="Segoe UI" w:hAnsi="Segoe UI" w:cs="Segoe UI"/>
+          <w:color w:val="24292E"/>
+        </w:rPr>
+      </w:pPr>
+      <w:r>
+        <w:rPr>
+          <w:rFonts w:ascii="Segoe UI" w:hAnsi="Segoe UI" w:cs="Segoe UI"/>
+          <w:color w:val="24292E"/>
+        </w:rPr>
+        <w:t>Divide your content into </w:t>
+      </w:r>
+      <w:r>
+        <w:rPr>
+          <w:rStyle w:val="Strong"/>
+          <w:rFonts w:ascii="Segoe UI" w:hAnsi="Segoe UI" w:cs="Segoe UI"/>
+          <w:color w:val="24292E"/>
+        </w:rPr>
+        <w:t>header</w:t>
+      </w:r>
+      <w:r>
+        <w:rPr>
+          <w:rFonts w:ascii="Segoe UI" w:hAnsi="Segoe UI" w:cs="Segoe UI"/>
+          <w:color w:val="24292E"/>
+        </w:rPr>
+        <w:t> and </w:t>
+      </w:r>
+      <w:r>
+        <w:rPr>
+          <w:rStyle w:val="Strong"/>
+          <w:rFonts w:ascii="Segoe UI" w:hAnsi="Segoe UI" w:cs="Segoe UI"/>
+          <w:color w:val="24292E"/>
+        </w:rPr>
+        <w:t>main</w:t>
+      </w:r>
+      <w:r>
+        <w:rPr>
+          <w:rFonts w:ascii="Segoe UI" w:hAnsi="Segoe UI" w:cs="Segoe UI"/>
+          <w:color w:val="24292E"/>
+        </w:rPr>
+        <w:t> tags</w:t>
+      </w:r>
+    </w:p>
+    <w:p>
+      <w:pPr>
+        <w:numPr>
+          <w:ilvl w:val="0"/>
+          <w:numId w:val="3"/>
+        </w:numPr>
+        <w:shd w:val="clear" w:color="auto" w:fill="FFFFFF"/>
+        <w:spacing w:before="60" w:after="100" w:afterAutospacing="1" w:line="240" w:lineRule="auto"/>
+        <w:rPr>
+          <w:rFonts w:ascii="Segoe UI" w:hAnsi="Segoe UI" w:cs="Segoe UI"/>
+          <w:color w:val="24292E"/>
+        </w:rPr>
+      </w:pPr>
+      <w:r>
+        <w:rPr>
+          <w:rFonts w:ascii="Segoe UI" w:hAnsi="Segoe UI" w:cs="Segoe UI"/>
+          <w:color w:val="24292E"/>
+        </w:rPr>
+        <w:t>Create a </w:t>
+      </w:r>
+      <w:r>
+        <w:rPr>
+          <w:rStyle w:val="Strong"/>
+          <w:rFonts w:ascii="Segoe UI" w:hAnsi="Segoe UI" w:cs="Segoe UI"/>
+          <w:color w:val="24292E"/>
+        </w:rPr>
+        <w:t>navigation bar</w:t>
+      </w:r>
+    </w:p>
+    <w:p>
+      <w:pPr>
+        <w:numPr>
+          <w:ilvl w:val="1"/>
+          <w:numId w:val="3"/>
+        </w:numPr>
+        <w:shd w:val="clear" w:color="auto" w:fill="FFFFFF"/>
+        <w:spacing w:before="100" w:beforeAutospacing="1" w:after="100" w:afterAutospacing="1" w:line="240" w:lineRule="auto"/>
+        <w:rPr>
+          <w:rFonts w:ascii="Segoe UI" w:hAnsi="Segoe UI" w:cs="Segoe UI"/>
+          <w:color w:val="24292E"/>
+        </w:rPr>
+      </w:pPr>
+      <w:r>
+        <w:rPr>
+          <w:rFonts w:ascii="Segoe UI" w:hAnsi="Segoe UI" w:cs="Segoe UI"/>
+          <w:color w:val="24292E"/>
+        </w:rPr>
+        <w:t>Add four list items in </w:t>
+      </w:r>
+      <w:r>
+        <w:rPr>
+          <w:rStyle w:val="Strong"/>
+          <w:rFonts w:ascii="Segoe UI" w:hAnsi="Segoe UI" w:cs="Segoe UI"/>
+          <w:color w:val="24292E"/>
+        </w:rPr>
+        <w:t>nav</w:t>
+      </w:r>
+      <w:r>
+        <w:rPr>
+          <w:rFonts w:ascii="Segoe UI" w:hAnsi="Segoe UI" w:cs="Segoe UI"/>
+          <w:color w:val="24292E"/>
+        </w:rPr>
+        <w:t> tag with </w:t>
+      </w:r>
+      <w:r>
+        <w:rPr>
+          <w:rStyle w:val="Strong"/>
+          <w:rFonts w:ascii="Segoe UI" w:hAnsi="Segoe UI" w:cs="Segoe UI"/>
+          <w:color w:val="24292E"/>
+        </w:rPr>
+        <w:t>a</w:t>
+      </w:r>
+      <w:r>
+        <w:rPr>
+          <w:rFonts w:ascii="Segoe UI" w:hAnsi="Segoe UI" w:cs="Segoe UI"/>
+          <w:color w:val="24292E"/>
+        </w:rPr>
+        <w:t> tags inside</w:t>
+      </w:r>
+    </w:p>
+    <w:p>
+      <w:pPr>
+        <w:numPr>
+          <w:ilvl w:val="1"/>
+          <w:numId w:val="3"/>
+        </w:numPr>
+        <w:shd w:val="clear" w:color="auto" w:fill="FFFFFF"/>
+        <w:spacing w:before="60" w:after="100" w:afterAutospacing="1" w:line="240" w:lineRule="auto"/>
+        <w:rPr>
+          <w:rFonts w:ascii="Segoe UI" w:hAnsi="Segoe UI" w:cs="Segoe UI"/>
+          <w:color w:val="24292E"/>
+        </w:rPr>
+      </w:pPr>
+      <w:r>
+        <w:rPr>
+          <w:rFonts w:ascii="Segoe UI" w:hAnsi="Segoe UI" w:cs="Segoe UI"/>
+          <w:color w:val="24292E"/>
+        </w:rPr>
+        <w:t>Add </w:t>
+      </w:r>
+      <w:r>
+        <w:rPr>
+          <w:rStyle w:val="Strong"/>
+          <w:rFonts w:ascii="Segoe UI" w:hAnsi="Segoe UI" w:cs="Segoe UI"/>
+          <w:color w:val="24292E"/>
+        </w:rPr>
+        <w:t>display: inline-block</w:t>
+      </w:r>
+      <w:r>
+        <w:rPr>
+          <w:rFonts w:ascii="Segoe UI" w:hAnsi="Segoe UI" w:cs="Segoe UI"/>
+          <w:color w:val="24292E"/>
+        </w:rPr>
+        <w:t> style for each item in the </w:t>
+      </w:r>
+      <w:r>
+        <w:rPr>
+          <w:rStyle w:val="Strong"/>
+          <w:rFonts w:ascii="Segoe UI" w:hAnsi="Segoe UI" w:cs="Segoe UI"/>
+          <w:color w:val="24292E"/>
+        </w:rPr>
+        <w:t>nav</w:t>
+      </w:r>
+    </w:p>
+    <w:p>
+      <w:pPr>
+        <w:pStyle w:val="Heading2"/>
+        <w:pBdr>
+          <w:bottom w:val="single" w:sz="6" w:space="4" w:color="EAECEF"/>
+        </w:pBdr>
+        <w:shd w:val="clear" w:color="auto" w:fill="FFFFFF"/>
+        <w:spacing w:before="360" w:after="240"/>
+        <w:rPr>
+          <w:rFonts w:ascii="Segoe UI" w:hAnsi="Segoe UI" w:cs="Segoe UI"/>
+          <w:color w:val="24292E"/>
+        </w:rPr>
+      </w:pPr>
+      <w:r>
+        <w:rPr>
+          <w:rFonts w:ascii="Segoe UI" w:hAnsi="Segoe UI" w:cs="Segoe UI"/>
+          <w:color w:val="24292E"/>
+        </w:rPr>
+        <w:t>Constraints</w:t>
+      </w:r>
+    </w:p>
+    <w:p>
+      <w:pPr>
+        <w:numPr>
+          <w:ilvl w:val="0"/>
+          <w:numId w:val="4"/>
+        </w:numPr>
+        <w:shd w:val="clear" w:color="auto" w:fill="FFFFFF"/>
+        <w:spacing w:before="100" w:beforeAutospacing="1" w:after="100" w:afterAutospacing="1" w:line="240" w:lineRule="auto"/>
+        <w:rPr>
+          <w:rFonts w:ascii="Segoe UI" w:hAnsi="Segoe UI" w:cs="Segoe UI"/>
+          <w:color w:val="24292E"/>
+        </w:rPr>
+      </w:pPr>
+      <w:r>
+        <w:rPr>
+          <w:rFonts w:ascii="Segoe UI" w:hAnsi="Segoe UI" w:cs="Segoe UI"/>
+          <w:color w:val="24292E"/>
+        </w:rPr>
+        <w:t>Fonts</w:t>
+      </w:r>
+    </w:p>
+    <w:p>
+      <w:pPr>
+        <w:numPr>
+          <w:ilvl w:val="1"/>
+          <w:numId w:val="4"/>
+        </w:numPr>
+        <w:shd w:val="clear" w:color="auto" w:fill="FFFFFF"/>
+        <w:spacing w:before="100" w:beforeAutospacing="1" w:after="100" w:afterAutospacing="1" w:line="240" w:lineRule="auto"/>
+        <w:rPr>
+          <w:rFonts w:ascii="Segoe UI" w:hAnsi="Segoe UI" w:cs="Segoe UI"/>
+          <w:color w:val="24292E"/>
+        </w:rPr>
+      </w:pPr>
+      <w:r>
+        <w:rPr>
+          <w:rFonts w:ascii="Segoe UI" w:hAnsi="Segoe UI" w:cs="Segoe UI"/>
+          <w:color w:val="24292E"/>
+        </w:rPr>
+        <w:t>Font family </w:t>
+      </w:r>
+      <w:r>
+        <w:rPr>
+          <w:rStyle w:val="Strong"/>
+          <w:rFonts w:ascii="Segoe UI" w:hAnsi="Segoe UI" w:cs="Segoe UI"/>
+          <w:color w:val="24292E"/>
+        </w:rPr>
+        <w:t>Helvetica, sans-serif</w:t>
+      </w:r>
+      <w:r>
+        <w:rPr>
+          <w:rFonts w:ascii="Segoe UI" w:hAnsi="Segoe UI" w:cs="Segoe UI"/>
+          <w:color w:val="24292E"/>
+        </w:rPr>
+        <w:t> with font size </w:t>
+      </w:r>
+      <w:r>
+        <w:rPr>
+          <w:rStyle w:val="Strong"/>
+          <w:rFonts w:ascii="Segoe UI" w:hAnsi="Segoe UI" w:cs="Segoe UI"/>
+          <w:color w:val="24292E"/>
+        </w:rPr>
+        <w:t>16px</w:t>
+      </w:r>
+      <w:r>
+        <w:rPr>
+          <w:rFonts w:ascii="Segoe UI" w:hAnsi="Segoe UI" w:cs="Segoe UI"/>
+          <w:color w:val="24292E"/>
+        </w:rPr>
+        <w:t> and line height </w:t>
+      </w:r>
+      <w:r>
+        <w:rPr>
+          <w:rStyle w:val="Strong"/>
+          <w:rFonts w:ascii="Segoe UI" w:hAnsi="Segoe UI" w:cs="Segoe UI"/>
+          <w:color w:val="24292E"/>
+        </w:rPr>
+        <w:t>1.2</w:t>
+      </w:r>
+      <w:r>
+        <w:rPr>
+          <w:rFonts w:ascii="Segoe UI" w:hAnsi="Segoe UI" w:cs="Segoe UI"/>
+          <w:color w:val="24292E"/>
+        </w:rPr>
+        <w:t> for the </w:t>
+      </w:r>
+      <w:r>
+        <w:rPr>
+          <w:rStyle w:val="Strong"/>
+          <w:rFonts w:ascii="Segoe UI" w:hAnsi="Segoe UI" w:cs="Segoe UI"/>
+          <w:color w:val="24292E"/>
+        </w:rPr>
+        <w:t>html</w:t>
+      </w:r>
+    </w:p>
+    <w:p>
+      <w:pPr>
+        <w:numPr>
+          <w:ilvl w:val="1"/>
+          <w:numId w:val="4"/>
+        </w:numPr>
+        <w:shd w:val="clear" w:color="auto" w:fill="FFFFFF"/>
+        <w:spacing w:before="60" w:after="100" w:afterAutospacing="1" w:line="240" w:lineRule="auto"/>
+        <w:rPr>
+          <w:rFonts w:ascii="Segoe UI" w:hAnsi="Segoe UI" w:cs="Segoe UI"/>
+          <w:color w:val="24292E"/>
+        </w:rPr>
+      </w:pPr>
+      <w:r>
+        <w:rPr>
+          <w:rFonts w:ascii="Segoe UI" w:hAnsi="Segoe UI" w:cs="Segoe UI"/>
+          <w:color w:val="24292E"/>
+        </w:rPr>
+        <w:t>Font family </w:t>
+      </w:r>
+      <w:r>
+        <w:rPr>
+          <w:rStyle w:val="Strong"/>
+          <w:rFonts w:ascii="Segoe UI" w:hAnsi="Segoe UI" w:cs="Segoe UI"/>
+          <w:color w:val="24292E"/>
+        </w:rPr>
+        <w:t>Georgia, serif</w:t>
+      </w:r>
+      <w:r>
+        <w:rPr>
+          <w:rFonts w:ascii="Segoe UI" w:hAnsi="Segoe UI" w:cs="Segoe UI"/>
+          <w:color w:val="24292E"/>
+        </w:rPr>
+        <w:t> with font size </w:t>
+      </w:r>
+      <w:r>
+        <w:rPr>
+          <w:rStyle w:val="Strong"/>
+          <w:rFonts w:ascii="Segoe UI" w:hAnsi="Segoe UI" w:cs="Segoe UI"/>
+          <w:color w:val="24292E"/>
+        </w:rPr>
+        <w:t>1em</w:t>
+      </w:r>
+      <w:r>
+        <w:rPr>
+          <w:rFonts w:ascii="Segoe UI" w:hAnsi="Segoe UI" w:cs="Segoe UI"/>
+          <w:color w:val="24292E"/>
+        </w:rPr>
+        <w:t> and line height </w:t>
+      </w:r>
+      <w:r>
+        <w:rPr>
+          <w:rStyle w:val="Strong"/>
+          <w:rFonts w:ascii="Segoe UI" w:hAnsi="Segoe UI" w:cs="Segoe UI"/>
+          <w:color w:val="24292E"/>
+        </w:rPr>
+        <w:t>1.2</w:t>
+      </w:r>
+      <w:r>
+        <w:rPr>
+          <w:rFonts w:ascii="Segoe UI" w:hAnsi="Segoe UI" w:cs="Segoe UI"/>
+          <w:color w:val="24292E"/>
+        </w:rPr>
+        <w:t> for the </w:t>
+      </w:r>
+      <w:r>
+        <w:rPr>
+          <w:rStyle w:val="Strong"/>
+          <w:rFonts w:ascii="Segoe UI" w:hAnsi="Segoe UI" w:cs="Segoe UI"/>
+          <w:color w:val="24292E"/>
+        </w:rPr>
+        <w:t>headings</w:t>
+      </w:r>
+    </w:p>
+    <w:p>
+      <w:pPr>
+        <w:numPr>
+          <w:ilvl w:val="0"/>
+          <w:numId w:val="2"/>
+        </w:numPr>
+        <w:shd w:val="clear" w:color="auto" w:fill="FFFFFF"/>
+        <w:spacing w:before="60" w:after="100" w:afterAutospacing="1" w:line="240" w:lineRule="auto"/>
+        <w:rPr>
+          <w:rFonts w:ascii="Segoe UI" w:hAnsi="Segoe UI" w:cs="Segoe UI"/>
+          <w:color w:val="24292E"/>
+        </w:rPr>
+      </w:pPr>
     </w:p>
     <w:sectPr>
       <w:pgSz w:w="12240" w:h="15840"/>
@@ -981,6 +1593,155 @@
 <file path=word/numbering.xml><?xml version="1.0" encoding="utf-8"?>
 <w:numbering xmlns:wpc="http://schemas.microsoft.com/office/word/2010/wordprocessingCanvas" xmlns:cx="http://schemas.microsoft.com/office/drawing/2014/chartex" xmlns:cx1="http://schemas.microsoft.com/office/drawing/2015/9/8/chartex" xmlns:cx2="http://schemas.microsoft.com/office/drawing/2015/10/21/chartex" xmlns:cx3="http://schemas.microsoft.com/office/drawing/2016/5/9/chartex" xmlns:cx4="http://schemas.microsoft.com/office/drawing/2016/5/10/chartex" xmlns:cx5="http://schemas.microsoft.com/office/drawing/2016/5/11/chartex" xmlns:cx6="http://schemas.microsoft.com/office/drawing/2016/5/12/chartex" xmlns:cx7="http://schemas.microsoft.com/office/drawing/2016/5/13/chartex" xmlns:cx8="http://schemas.microsoft.com/office/drawing/2016/5/14/chartex" xmlns:mc="http://schemas.openxmlformats.org/markup-compatibility/2006" xmlns:aink="http://schemas.microsoft.com/office/drawing/2016/ink" xmlns:am3d="http://schemas.microsoft.com/office/drawing/2017/model3d" xmlns:o="urn:schemas-microsoft-com:office:office" xmlns:r="http://schemas.openxmlformats.org/officeDocument/2006/relationships" xmlns:m="http://schemas.openxmlformats.org/officeDocument/2006/math" xmlns:v="urn:schemas-microsoft-com:vml" xmlns:wp14="http://schemas.microsoft.com/office/word/2010/wordprocessingDrawing" xmlns:wp="http://schemas.openxmlformats.org/drawingml/2006/wordprocessingDrawing" xmlns:w10="urn:schemas-microsoft-com:office:word" xmlns:w="http://schemas.openxmlformats.org/wordprocessingml/2006/main" xmlns:w14="http://schemas.microsoft.com/office/word/2010/wordml" xmlns:w15="http://schemas.microsoft.com/office/word/2012/wordml" xmlns:w16cex="http://schemas.microsoft.com/office/word/2018/wordml/cex" xmlns:w16cid="http://schemas.microsoft.com/office/word/2016/wordml/cid" xmlns:w16="http://schemas.microsoft.com/office/word/2018/wordml" xmlns:w16se="http://schemas.microsoft.com/office/word/2015/wordml/symex" xmlns:wpg="http://schemas.microsoft.com/office/word/2010/wordprocessingGroup" xmlns:wpi="http://schemas.microsoft.com/office/word/2010/wordprocessingInk" xmlns:wne="http://schemas.microsoft.com/office/word/2006/wordml" xmlns:wps="http://schemas.microsoft.com/office/word/2010/wordprocessingShape" mc:Ignorable="w14 w15 w16se w16cid w16 w16cex wp14">
   <w:abstractNum w:abstractNumId="0" w15:restartNumberingAfterBreak="0">
+    <w:nsid w:val="2D3F141C"/>
+    <w:multiLevelType w:val="multilevel"/>
+    <w:tmpl w:val="6D5A9364"/>
+    <w:lvl w:ilvl="0">
+      <w:start w:val="1"/>
+      <w:numFmt w:val="bullet"/>
+      <w:lvlText w:val=""/>
+      <w:lvlJc w:val="left"/>
+      <w:pPr>
+        <w:tabs>
+          <w:tab w:val="num" w:pos="720"/>
+        </w:tabs>
+        <w:ind w:left="720" w:hanging="360"/>
+      </w:pPr>
+      <w:rPr>
+        <w:rFonts w:ascii="Symbol" w:hAnsi="Symbol" w:hint="default"/>
+        <w:sz w:val="20"/>
+      </w:rPr>
+    </w:lvl>
+    <w:lvl w:ilvl="1">
+      <w:start w:val="1"/>
+      <w:numFmt w:val="bullet"/>
+      <w:lvlText w:val="o"/>
+      <w:lvlJc w:val="left"/>
+      <w:pPr>
+        <w:tabs>
+          <w:tab w:val="num" w:pos="1440"/>
+        </w:tabs>
+        <w:ind w:left="1440" w:hanging="360"/>
+      </w:pPr>
+      <w:rPr>
+        <w:rFonts w:ascii="Courier New" w:hAnsi="Courier New" w:hint="default"/>
+        <w:sz w:val="20"/>
+      </w:rPr>
+    </w:lvl>
+    <w:lvl w:ilvl="2" w:tentative="1">
+      <w:start w:val="1"/>
+      <w:numFmt w:val="bullet"/>
+      <w:lvlText w:val=""/>
+      <w:lvlJc w:val="left"/>
+      <w:pPr>
+        <w:tabs>
+          <w:tab w:val="num" w:pos="2160"/>
+        </w:tabs>
+        <w:ind w:left="2160" w:hanging="360"/>
+      </w:pPr>
+      <w:rPr>
+        <w:rFonts w:ascii="Wingdings" w:hAnsi="Wingdings" w:hint="default"/>
+        <w:sz w:val="20"/>
+      </w:rPr>
+    </w:lvl>
+    <w:lvl w:ilvl="3" w:tentative="1">
+      <w:start w:val="1"/>
+      <w:numFmt w:val="bullet"/>
+      <w:lvlText w:val=""/>
+      <w:lvlJc w:val="left"/>
+      <w:pPr>
+        <w:tabs>
+          <w:tab w:val="num" w:pos="2880"/>
+        </w:tabs>
+        <w:ind w:left="2880" w:hanging="360"/>
+      </w:pPr>
+      <w:rPr>
+        <w:rFonts w:ascii="Wingdings" w:hAnsi="Wingdings" w:hint="default"/>
+        <w:sz w:val="20"/>
+      </w:rPr>
+    </w:lvl>
+    <w:lvl w:ilvl="4" w:tentative="1">
+      <w:start w:val="1"/>
+      <w:numFmt w:val="bullet"/>
+      <w:lvlText w:val=""/>
+      <w:lvlJc w:val="left"/>
+      <w:pPr>
+        <w:tabs>
+          <w:tab w:val="num" w:pos="3600"/>
+        </w:tabs>
+        <w:ind w:left="3600" w:hanging="360"/>
+      </w:pPr>
+      <w:rPr>
+        <w:rFonts w:ascii="Wingdings" w:hAnsi="Wingdings" w:hint="default"/>
+        <w:sz w:val="20"/>
+      </w:rPr>
+    </w:lvl>
+    <w:lvl w:ilvl="5" w:tentative="1">
+      <w:start w:val="1"/>
+      <w:numFmt w:val="bullet"/>
+      <w:lvlText w:val=""/>
+      <w:lvlJc w:val="left"/>
+      <w:pPr>
+        <w:tabs>
+          <w:tab w:val="num" w:pos="4320"/>
+        </w:tabs>
+        <w:ind w:left="4320" w:hanging="360"/>
+      </w:pPr>
+      <w:rPr>
+        <w:rFonts w:ascii="Wingdings" w:hAnsi="Wingdings" w:hint="default"/>
+        <w:sz w:val="20"/>
+      </w:rPr>
+    </w:lvl>
+    <w:lvl w:ilvl="6" w:tentative="1">
+      <w:start w:val="1"/>
+      <w:numFmt w:val="bullet"/>
+      <w:lvlText w:val=""/>
+      <w:lvlJc w:val="left"/>
+      <w:pPr>
+        <w:tabs>
+          <w:tab w:val="num" w:pos="5040"/>
+        </w:tabs>
+        <w:ind w:left="5040" w:hanging="360"/>
+      </w:pPr>
+      <w:rPr>
+        <w:rFonts w:ascii="Wingdings" w:hAnsi="Wingdings" w:hint="default"/>
+        <w:sz w:val="20"/>
+      </w:rPr>
+    </w:lvl>
+    <w:lvl w:ilvl="7" w:tentative="1">
+      <w:start w:val="1"/>
+      <w:numFmt w:val="bullet"/>
+      <w:lvlText w:val=""/>
+      <w:lvlJc w:val="left"/>
+      <w:pPr>
+        <w:tabs>
+          <w:tab w:val="num" w:pos="5760"/>
+        </w:tabs>
+        <w:ind w:left="5760" w:hanging="360"/>
+      </w:pPr>
+      <w:rPr>
+        <w:rFonts w:ascii="Wingdings" w:hAnsi="Wingdings" w:hint="default"/>
+        <w:sz w:val="20"/>
+      </w:rPr>
+    </w:lvl>
+    <w:lvl w:ilvl="8" w:tentative="1">
+      <w:start w:val="1"/>
+      <w:numFmt w:val="bullet"/>
+      <w:lvlText w:val=""/>
+      <w:lvlJc w:val="left"/>
+      <w:pPr>
+        <w:tabs>
+          <w:tab w:val="num" w:pos="6480"/>
+        </w:tabs>
+        <w:ind w:left="6480" w:hanging="360"/>
+      </w:pPr>
+      <w:rPr>
+        <w:rFonts w:ascii="Wingdings" w:hAnsi="Wingdings" w:hint="default"/>
+        <w:sz w:val="20"/>
+      </w:rPr>
+    </w:lvl>
+  </w:abstractNum>
+  <w:abstractNum w:abstractNumId="1" w15:restartNumberingAfterBreak="0">
     <w:nsid w:val="46C530FD"/>
     <w:multiLevelType w:val="multilevel"/>
     <w:tmpl w:val="0F626AE8"/>
@@ -1129,7 +1890,156 @@
       </w:rPr>
     </w:lvl>
   </w:abstractNum>
-  <w:abstractNum w:abstractNumId="1" w15:restartNumberingAfterBreak="0">
+  <w:abstractNum w:abstractNumId="2" w15:restartNumberingAfterBreak="0">
+    <w:nsid w:val="57CA22A1"/>
+    <w:multiLevelType w:val="multilevel"/>
+    <w:tmpl w:val="48207268"/>
+    <w:lvl w:ilvl="0">
+      <w:start w:val="1"/>
+      <w:numFmt w:val="bullet"/>
+      <w:lvlText w:val=""/>
+      <w:lvlJc w:val="left"/>
+      <w:pPr>
+        <w:tabs>
+          <w:tab w:val="num" w:pos="720"/>
+        </w:tabs>
+        <w:ind w:left="720" w:hanging="360"/>
+      </w:pPr>
+      <w:rPr>
+        <w:rFonts w:ascii="Symbol" w:hAnsi="Symbol" w:hint="default"/>
+        <w:sz w:val="20"/>
+      </w:rPr>
+    </w:lvl>
+    <w:lvl w:ilvl="1">
+      <w:start w:val="1"/>
+      <w:numFmt w:val="bullet"/>
+      <w:lvlText w:val="o"/>
+      <w:lvlJc w:val="left"/>
+      <w:pPr>
+        <w:tabs>
+          <w:tab w:val="num" w:pos="1440"/>
+        </w:tabs>
+        <w:ind w:left="1440" w:hanging="360"/>
+      </w:pPr>
+      <w:rPr>
+        <w:rFonts w:ascii="Courier New" w:hAnsi="Courier New" w:hint="default"/>
+        <w:sz w:val="20"/>
+      </w:rPr>
+    </w:lvl>
+    <w:lvl w:ilvl="2" w:tentative="1">
+      <w:start w:val="1"/>
+      <w:numFmt w:val="bullet"/>
+      <w:lvlText w:val=""/>
+      <w:lvlJc w:val="left"/>
+      <w:pPr>
+        <w:tabs>
+          <w:tab w:val="num" w:pos="2160"/>
+        </w:tabs>
+        <w:ind w:left="2160" w:hanging="360"/>
+      </w:pPr>
+      <w:rPr>
+        <w:rFonts w:ascii="Wingdings" w:hAnsi="Wingdings" w:hint="default"/>
+        <w:sz w:val="20"/>
+      </w:rPr>
+    </w:lvl>
+    <w:lvl w:ilvl="3" w:tentative="1">
+      <w:start w:val="1"/>
+      <w:numFmt w:val="bullet"/>
+      <w:lvlText w:val=""/>
+      <w:lvlJc w:val="left"/>
+      <w:pPr>
+        <w:tabs>
+          <w:tab w:val="num" w:pos="2880"/>
+        </w:tabs>
+        <w:ind w:left="2880" w:hanging="360"/>
+      </w:pPr>
+      <w:rPr>
+        <w:rFonts w:ascii="Wingdings" w:hAnsi="Wingdings" w:hint="default"/>
+        <w:sz w:val="20"/>
+      </w:rPr>
+    </w:lvl>
+    <w:lvl w:ilvl="4" w:tentative="1">
+      <w:start w:val="1"/>
+      <w:numFmt w:val="bullet"/>
+      <w:lvlText w:val=""/>
+      <w:lvlJc w:val="left"/>
+      <w:pPr>
+        <w:tabs>
+          <w:tab w:val="num" w:pos="3600"/>
+        </w:tabs>
+        <w:ind w:left="3600" w:hanging="360"/>
+      </w:pPr>
+      <w:rPr>
+        <w:rFonts w:ascii="Wingdings" w:hAnsi="Wingdings" w:hint="default"/>
+        <w:sz w:val="20"/>
+      </w:rPr>
+    </w:lvl>
+    <w:lvl w:ilvl="5" w:tentative="1">
+      <w:start w:val="1"/>
+      <w:numFmt w:val="bullet"/>
+      <w:lvlText w:val=""/>
+      <w:lvlJc w:val="left"/>
+      <w:pPr>
+        <w:tabs>
+          <w:tab w:val="num" w:pos="4320"/>
+        </w:tabs>
+        <w:ind w:left="4320" w:hanging="360"/>
+      </w:pPr>
+      <w:rPr>
+        <w:rFonts w:ascii="Wingdings" w:hAnsi="Wingdings" w:hint="default"/>
+        <w:sz w:val="20"/>
+      </w:rPr>
+    </w:lvl>
+    <w:lvl w:ilvl="6" w:tentative="1">
+      <w:start w:val="1"/>
+      <w:numFmt w:val="bullet"/>
+      <w:lvlText w:val=""/>
+      <w:lvlJc w:val="left"/>
+      <w:pPr>
+        <w:tabs>
+          <w:tab w:val="num" w:pos="5040"/>
+        </w:tabs>
+        <w:ind w:left="5040" w:hanging="360"/>
+      </w:pPr>
+      <w:rPr>
+        <w:rFonts w:ascii="Wingdings" w:hAnsi="Wingdings" w:hint="default"/>
+        <w:sz w:val="20"/>
+      </w:rPr>
+    </w:lvl>
+    <w:lvl w:ilvl="7" w:tentative="1">
+      <w:start w:val="1"/>
+      <w:numFmt w:val="bullet"/>
+      <w:lvlText w:val=""/>
+      <w:lvlJc w:val="left"/>
+      <w:pPr>
+        <w:tabs>
+          <w:tab w:val="num" w:pos="5760"/>
+        </w:tabs>
+        <w:ind w:left="5760" w:hanging="360"/>
+      </w:pPr>
+      <w:rPr>
+        <w:rFonts w:ascii="Wingdings" w:hAnsi="Wingdings" w:hint="default"/>
+        <w:sz w:val="20"/>
+      </w:rPr>
+    </w:lvl>
+    <w:lvl w:ilvl="8" w:tentative="1">
+      <w:start w:val="1"/>
+      <w:numFmt w:val="bullet"/>
+      <w:lvlText w:val=""/>
+      <w:lvlJc w:val="left"/>
+      <w:pPr>
+        <w:tabs>
+          <w:tab w:val="num" w:pos="6480"/>
+        </w:tabs>
+        <w:ind w:left="6480" w:hanging="360"/>
+      </w:pPr>
+      <w:rPr>
+        <w:rFonts w:ascii="Wingdings" w:hAnsi="Wingdings" w:hint="default"/>
+        <w:sz w:val="20"/>
+      </w:rPr>
+    </w:lvl>
+  </w:abstractNum>
+  <w:abstractNum w:abstractNumId="3" w15:restartNumberingAfterBreak="0">
     <w:nsid w:val="6EA916C9"/>
     <w:multiLevelType w:val="multilevel"/>
     <w:tmpl w:val="930EF39C"/>
@@ -1279,10 +2189,16 @@
     </w:lvl>
   </w:abstractNum>
   <w:num w:numId="1">
-    <w:abstractNumId w:val="0"/>
+    <w:abstractNumId w:val="1"/>
   </w:num>
   <w:num w:numId="2">
-    <w:abstractNumId w:val="1"/>
+    <w:abstractNumId w:val="3"/>
+  </w:num>
+  <w:num w:numId="3">
+    <w:abstractNumId w:val="2"/>
+  </w:num>
+  <w:num w:numId="4">
+    <w:abstractNumId w:val="0"/>
   </w:num>
 </w:numbering>
 </file>
@@ -1706,6 +2622,29 @@
       <w:szCs w:val="48"/>
     </w:rPr>
   </w:style>
+  <w:style w:type="paragraph" w:styleId="Heading2">
+    <w:name w:val="heading 2"/>
+    <w:basedOn w:val="Normal"/>
+    <w:next w:val="Normal"/>
+    <w:link w:val="Heading2Char"/>
+    <w:uiPriority w:val="9"/>
+    <w:semiHidden/>
+    <w:unhideWhenUsed/>
+    <w:qFormat/>
+    <w:rsid w:val="00903683"/>
+    <w:pPr>
+      <w:keepNext/>
+      <w:keepLines/>
+      <w:spacing w:before="40" w:after="0"/>
+      <w:outlineLvl w:val="1"/>
+    </w:pPr>
+    <w:rPr>
+      <w:rFonts w:asciiTheme="majorHAnsi" w:eastAsiaTheme="majorEastAsia" w:hAnsiTheme="majorHAnsi" w:cstheme="majorBidi"/>
+      <w:color w:val="2F5496" w:themeColor="accent1" w:themeShade="BF"/>
+      <w:sz w:val="26"/>
+      <w:szCs w:val="26"/>
+    </w:rPr>
+  </w:style>
   <w:style w:type="paragraph" w:styleId="Heading3">
     <w:name w:val="heading 3"/>
     <w:basedOn w:val="Normal"/>
@@ -1818,6 +2757,20 @@
     <w:rPr>
       <w:b/>
       <w:bCs/>
+    </w:rPr>
+  </w:style>
+  <w:style w:type="character" w:customStyle="1" w:styleId="Heading2Char">
+    <w:name w:val="Heading 2 Char"/>
+    <w:basedOn w:val="DefaultParagraphFont"/>
+    <w:link w:val="Heading2"/>
+    <w:uiPriority w:val="9"/>
+    <w:semiHidden/>
+    <w:rsid w:val="00903683"/>
+    <w:rPr>
+      <w:rFonts w:asciiTheme="majorHAnsi" w:eastAsiaTheme="majorEastAsia" w:hAnsiTheme="majorHAnsi" w:cstheme="majorBidi"/>
+      <w:color w:val="2F5496" w:themeColor="accent1" w:themeShade="BF"/>
+      <w:sz w:val="26"/>
+      <w:szCs w:val="26"/>
     </w:rPr>
   </w:style>
 </w:styles>

</xml_diff>

<commit_message>
Update: -Requirements.docx (with Q04 Requirement)
Adding:
-Q04 Photo Gallery-Inline Block Folder
-Q04 Requirement.docx
</commit_message>
<xml_diff>
--- a/L04 Box Model/Requirements.docx
+++ b/L04 Box Model/Requirements.docx
@@ -471,6 +471,8 @@
         </w:rPr>
         <w:t>Use </w:t>
       </w:r>
+      <w:proofErr w:type="spellStart"/>
+      <w:proofErr w:type="gramStart"/>
       <w:r>
         <w:rPr>
           <w:rFonts w:ascii="Segoe UI" w:eastAsia="Times New Roman" w:hAnsi="Segoe UI" w:cs="Segoe UI"/>
@@ -480,7 +482,31 @@
           <w:sz w:val="24"/>
           <w:szCs w:val="24"/>
         </w:rPr>
-        <w:t>rgb(64, 224, 208)</w:t>
+        <w:t>rgb</w:t>
+      </w:r>
+      <w:proofErr w:type="spellEnd"/>
+      <w:r>
+        <w:rPr>
+          <w:rFonts w:ascii="Segoe UI" w:eastAsia="Times New Roman" w:hAnsi="Segoe UI" w:cs="Segoe UI"/>
+          <w:b/>
+          <w:bCs/>
+          <w:color w:val="24292E"/>
+          <w:sz w:val="24"/>
+          <w:szCs w:val="24"/>
+        </w:rPr>
+        <w:t>(</w:t>
+      </w:r>
+      <w:proofErr w:type="gramEnd"/>
+      <w:r>
+        <w:rPr>
+          <w:rFonts w:ascii="Segoe UI" w:eastAsia="Times New Roman" w:hAnsi="Segoe UI" w:cs="Segoe UI"/>
+          <w:b/>
+          <w:bCs/>
+          <w:color w:val="24292E"/>
+          <w:sz w:val="24"/>
+          <w:szCs w:val="24"/>
+        </w:rPr>
+        <w:t>64, 224, 208)</w:t>
       </w:r>
       <w:r>
         <w:rPr>
@@ -904,13 +930,33 @@
         </w:rPr>
         <w:t>Use background with color - </w:t>
       </w:r>
-      <w:r>
-        <w:rPr>
-          <w:rStyle w:val="Strong"/>
-          <w:rFonts w:ascii="Segoe UI" w:hAnsi="Segoe UI" w:cs="Segoe UI"/>
-          <w:color w:val="24292E"/>
-        </w:rPr>
-        <w:t>rgb(238, 238, 238)'</w:t>
+      <w:proofErr w:type="spellStart"/>
+      <w:proofErr w:type="gramStart"/>
+      <w:r>
+        <w:rPr>
+          <w:rStyle w:val="Strong"/>
+          <w:rFonts w:ascii="Segoe UI" w:hAnsi="Segoe UI" w:cs="Segoe UI"/>
+          <w:color w:val="24292E"/>
+        </w:rPr>
+        <w:t>rgb</w:t>
+      </w:r>
+      <w:proofErr w:type="spellEnd"/>
+      <w:r>
+        <w:rPr>
+          <w:rStyle w:val="Strong"/>
+          <w:rFonts w:ascii="Segoe UI" w:hAnsi="Segoe UI" w:cs="Segoe UI"/>
+          <w:color w:val="24292E"/>
+        </w:rPr>
+        <w:t>(</w:t>
+      </w:r>
+      <w:proofErr w:type="gramEnd"/>
+      <w:r>
+        <w:rPr>
+          <w:rStyle w:val="Strong"/>
+          <w:rFonts w:ascii="Segoe UI" w:hAnsi="Segoe UI" w:cs="Segoe UI"/>
+          <w:color w:val="24292E"/>
+        </w:rPr>
+        <w:t>238, 238, 238)'</w:t>
       </w:r>
     </w:p>
     <w:p>
@@ -933,13 +979,33 @@
         </w:rPr>
         <w:t>Use </w:t>
       </w:r>
-      <w:r>
-        <w:rPr>
-          <w:rStyle w:val="Strong"/>
-          <w:rFonts w:ascii="Segoe UI" w:hAnsi="Segoe UI" w:cs="Segoe UI"/>
-          <w:color w:val="24292E"/>
-        </w:rPr>
-        <w:t>rgb(51, 51, 51)</w:t>
+      <w:proofErr w:type="spellStart"/>
+      <w:proofErr w:type="gramStart"/>
+      <w:r>
+        <w:rPr>
+          <w:rStyle w:val="Strong"/>
+          <w:rFonts w:ascii="Segoe UI" w:hAnsi="Segoe UI" w:cs="Segoe UI"/>
+          <w:color w:val="24292E"/>
+        </w:rPr>
+        <w:t>rgb</w:t>
+      </w:r>
+      <w:proofErr w:type="spellEnd"/>
+      <w:r>
+        <w:rPr>
+          <w:rStyle w:val="Strong"/>
+          <w:rFonts w:ascii="Segoe UI" w:hAnsi="Segoe UI" w:cs="Segoe UI"/>
+          <w:color w:val="24292E"/>
+        </w:rPr>
+        <w:t>(</w:t>
+      </w:r>
+      <w:proofErr w:type="gramEnd"/>
+      <w:r>
+        <w:rPr>
+          <w:rStyle w:val="Strong"/>
+          <w:rFonts w:ascii="Segoe UI" w:hAnsi="Segoe UI" w:cs="Segoe UI"/>
+          <w:color w:val="24292E"/>
+        </w:rPr>
+        <w:t>51, 51, 51)</w:t>
       </w:r>
       <w:r>
         <w:rPr>
@@ -968,21 +1034,7 @@
           <w:color w:val="24292E"/>
         </w:rPr>
         <w:lastRenderedPageBreak/>
-        <w:t>0</w:t>
-      </w:r>
-      <w:r>
-        <w:rPr>
-          <w:rFonts w:ascii="Segoe UI" w:hAnsi="Segoe UI" w:cs="Segoe UI"/>
-          <w:color w:val="24292E"/>
-        </w:rPr>
-        <w:t>3</w:t>
-      </w:r>
-      <w:r>
-        <w:rPr>
-          <w:rFonts w:ascii="Segoe UI" w:hAnsi="Segoe UI" w:cs="Segoe UI"/>
-          <w:color w:val="24292E"/>
-        </w:rPr>
-        <w:t xml:space="preserve"> - Navigation Inline Block</w:t>
+        <w:t>03 - Navigation Inline Block</w:t>
       </w:r>
     </w:p>
     <w:p>
@@ -1329,7 +1381,23 @@
           <w:rFonts w:ascii="Segoe UI" w:hAnsi="Segoe UI" w:cs="Segoe UI"/>
           <w:color w:val="24292E"/>
         </w:rPr>
-        <w:t> tags inside</w:t>
+        <w:t> </w:t>
+      </w:r>
+      <w:proofErr w:type="gramStart"/>
+      <w:r>
+        <w:rPr>
+          <w:rFonts w:ascii="Segoe UI" w:hAnsi="Segoe UI" w:cs="Segoe UI"/>
+          <w:color w:val="24292E"/>
+        </w:rPr>
+        <w:t>tags</w:t>
+      </w:r>
+      <w:proofErr w:type="gramEnd"/>
+      <w:r>
+        <w:rPr>
+          <w:rFonts w:ascii="Segoe UI" w:hAnsi="Segoe UI" w:cs="Segoe UI"/>
+          <w:color w:val="24292E"/>
+        </w:rPr>
+        <w:t xml:space="preserve"> inside</w:t>
       </w:r>
     </w:p>
     <w:p>
@@ -1568,10 +1636,549 @@
     </w:p>
     <w:p>
       <w:pPr>
+        <w:pStyle w:val="Heading1"/>
+        <w:pBdr>
+          <w:bottom w:val="single" w:sz="6" w:space="4" w:color="EAECEF"/>
+        </w:pBdr>
+        <w:shd w:val="clear" w:color="auto" w:fill="FFFFFF"/>
+        <w:spacing w:after="240" w:afterAutospacing="0"/>
+        <w:rPr>
+          <w:rFonts w:ascii="Segoe UI" w:hAnsi="Segoe UI" w:cs="Segoe UI"/>
+          <w:color w:val="24292E"/>
+        </w:rPr>
+      </w:pPr>
+      <w:r>
+        <w:rPr>
+          <w:rFonts w:ascii="Segoe UI" w:hAnsi="Segoe UI" w:cs="Segoe UI"/>
+          <w:color w:val="24292E"/>
+        </w:rPr>
+        <w:t>0</w:t>
+      </w:r>
+      <w:r>
+        <w:rPr>
+          <w:rFonts w:ascii="Segoe UI" w:hAnsi="Segoe UI" w:cs="Segoe UI"/>
+          <w:color w:val="24292E"/>
+        </w:rPr>
+        <w:t>4</w:t>
+      </w:r>
+      <w:r>
+        <w:rPr>
+          <w:rFonts w:ascii="Segoe UI" w:hAnsi="Segoe UI" w:cs="Segoe UI"/>
+          <w:color w:val="24292E"/>
+        </w:rPr>
+        <w:t>. Photo Gallery - Inline Block</w:t>
+      </w:r>
+    </w:p>
+    <w:p>
+      <w:pPr>
+        <w:spacing w:before="360" w:after="360"/>
+        <w:rPr>
+          <w:rFonts w:ascii="Times New Roman" w:hAnsi="Times New Roman" w:cs="Times New Roman"/>
+        </w:rPr>
+      </w:pPr>
+      <w:r>
+        <w:pict w14:anchorId="558A1406">
+          <v:rect id="_x0000_i1028" style="width:0;height:3pt" o:hralign="center" o:hrstd="t" o:hrnoshade="t" o:hr="t" fillcolor="#24292e" stroked="f"/>
+        </w:pict>
+      </w:r>
+    </w:p>
+    <w:p>
+      <w:pPr>
+        <w:pStyle w:val="NormalWeb"/>
+        <w:shd w:val="clear" w:color="auto" w:fill="FFFFFF"/>
+        <w:spacing w:before="0" w:beforeAutospacing="0" w:after="240" w:afterAutospacing="0"/>
+        <w:rPr>
+          <w:rFonts w:ascii="Segoe UI" w:hAnsi="Segoe UI" w:cs="Segoe UI"/>
+          <w:color w:val="24292E"/>
+        </w:rPr>
+      </w:pPr>
+      <w:r>
+        <w:rPr>
+          <w:rFonts w:ascii="Segoe UI" w:hAnsi="Segoe UI" w:cs="Segoe UI"/>
+          <w:color w:val="24292E"/>
+        </w:rPr>
+        <w:t>Problems for in-class lab for the </w:t>
+      </w:r>
+      <w:hyperlink r:id="rId11" w:history="1">
+        <w:r>
+          <w:rPr>
+            <w:rStyle w:val="Hyperlink"/>
+            <w:rFonts w:ascii="Segoe UI" w:hAnsi="Segoe UI" w:cs="Segoe UI"/>
+            <w:color w:val="0366D6"/>
+            <w:u w:val="none"/>
+          </w:rPr>
+          <w:t>�HTML &amp; CSS�</w:t>
+        </w:r>
+      </w:hyperlink>
+      <w:r>
+        <w:rPr>
+          <w:rFonts w:ascii="Segoe UI" w:hAnsi="Segoe UI" w:cs="Segoe UI"/>
+          <w:color w:val="24292E"/>
+        </w:rPr>
+        <w:t> course @ </w:t>
+      </w:r>
+      <w:r>
+        <w:rPr>
+          <w:rStyle w:val="Strong"/>
+          <w:rFonts w:ascii="Segoe UI" w:eastAsiaTheme="majorEastAsia" w:hAnsi="Segoe UI" w:cs="Segoe UI"/>
+          <w:color w:val="24292E"/>
+        </w:rPr>
+        <w:t>SoftUni</w:t>
+      </w:r>
+      <w:r>
+        <w:rPr>
+          <w:rFonts w:ascii="Segoe UI" w:hAnsi="Segoe UI" w:cs="Segoe UI"/>
+          <w:color w:val="24292E"/>
+        </w:rPr>
+        <w:t>.</w:t>
+      </w:r>
+    </w:p>
+    <w:p>
+      <w:pPr>
+        <w:pStyle w:val="NormalWeb"/>
+        <w:shd w:val="clear" w:color="auto" w:fill="FFFFFF"/>
+        <w:spacing w:before="0" w:beforeAutospacing="0" w:after="240" w:afterAutospacing="0"/>
+        <w:rPr>
+          <w:rFonts w:ascii="Segoe UI" w:hAnsi="Segoe UI" w:cs="Segoe UI"/>
+          <w:color w:val="24292E"/>
+        </w:rPr>
+      </w:pPr>
+      <w:r>
+        <w:rPr>
+          <w:rFonts w:ascii="Segoe UI" w:hAnsi="Segoe UI" w:cs="Segoe UI"/>
+          <w:color w:val="24292E"/>
+        </w:rPr>
+        <w:t>Submit your solutions in the </w:t>
+      </w:r>
+      <w:hyperlink r:id="rId12" w:history="1">
+        <w:r>
+          <w:rPr>
+            <w:rStyle w:val="Hyperlink"/>
+            <w:rFonts w:ascii="Segoe UI" w:hAnsi="Segoe UI" w:cs="Segoe UI"/>
+            <w:color w:val="0366D6"/>
+            <w:u w:val="none"/>
+          </w:rPr>
+          <w:t>SoftUni Judge System</w:t>
+        </w:r>
+      </w:hyperlink>
+      <w:r>
+        <w:rPr>
+          <w:rFonts w:ascii="Segoe UI" w:hAnsi="Segoe UI" w:cs="Segoe UI"/>
+          <w:color w:val="24292E"/>
+        </w:rPr>
+        <w:t>.</w:t>
+      </w:r>
+    </w:p>
+    <w:p>
+      <w:pPr>
+        <w:pStyle w:val="Heading2"/>
+        <w:pBdr>
+          <w:bottom w:val="single" w:sz="6" w:space="4" w:color="EAECEF"/>
+        </w:pBdr>
+        <w:shd w:val="clear" w:color="auto" w:fill="FFFFFF"/>
+        <w:spacing w:before="360" w:after="240"/>
+        <w:rPr>
+          <w:rFonts w:ascii="Segoe UI" w:hAnsi="Segoe UI" w:cs="Segoe UI"/>
+          <w:color w:val="24292E"/>
+        </w:rPr>
+      </w:pPr>
+      <w:r>
+        <w:rPr>
+          <w:rFonts w:ascii="Segoe UI" w:hAnsi="Segoe UI" w:cs="Segoe UI"/>
+          <w:color w:val="24292E"/>
+        </w:rPr>
+        <w:t>Tasks</w:t>
+      </w:r>
+    </w:p>
+    <w:p>
+      <w:pPr>
         <w:numPr>
           <w:ilvl w:val="0"/>
-          <w:numId w:val="2"/>
+          <w:numId w:val="5"/>
         </w:numPr>
+        <w:shd w:val="clear" w:color="auto" w:fill="FFFFFF"/>
+        <w:spacing w:before="100" w:beforeAutospacing="1" w:after="100" w:afterAutospacing="1" w:line="240" w:lineRule="auto"/>
+        <w:rPr>
+          <w:rFonts w:ascii="Segoe UI" w:hAnsi="Segoe UI" w:cs="Segoe UI"/>
+          <w:color w:val="24292E"/>
+        </w:rPr>
+      </w:pPr>
+      <w:r>
+        <w:rPr>
+          <w:rFonts w:ascii="Segoe UI" w:hAnsi="Segoe UI" w:cs="Segoe UI"/>
+          <w:color w:val="24292E"/>
+        </w:rPr>
+        <w:t>Create an </w:t>
+      </w:r>
+      <w:r>
+        <w:rPr>
+          <w:rStyle w:val="Strong"/>
+          <w:rFonts w:ascii="Segoe UI" w:hAnsi="Segoe UI" w:cs="Segoe UI"/>
+          <w:color w:val="24292E"/>
+        </w:rPr>
+        <w:t>"index.html"</w:t>
+      </w:r>
+      <w:r>
+        <w:rPr>
+          <w:rFonts w:ascii="Segoe UI" w:hAnsi="Segoe UI" w:cs="Segoe UI"/>
+          <w:color w:val="24292E"/>
+        </w:rPr>
+        <w:t> file with title - </w:t>
+      </w:r>
+      <w:r>
+        <w:rPr>
+          <w:rStyle w:val="Strong"/>
+          <w:rFonts w:ascii="Segoe UI" w:hAnsi="Segoe UI" w:cs="Segoe UI"/>
+          <w:color w:val="24292E"/>
+        </w:rPr>
+        <w:t>"Photo Gallery - Inline Block"</w:t>
+      </w:r>
+    </w:p>
+    <w:p>
+      <w:pPr>
+        <w:numPr>
+          <w:ilvl w:val="0"/>
+          <w:numId w:val="5"/>
+        </w:numPr>
+        <w:shd w:val="clear" w:color="auto" w:fill="FFFFFF"/>
+        <w:spacing w:before="60" w:after="100" w:afterAutospacing="1" w:line="240" w:lineRule="auto"/>
+        <w:rPr>
+          <w:rFonts w:ascii="Segoe UI" w:hAnsi="Segoe UI" w:cs="Segoe UI"/>
+          <w:color w:val="24292E"/>
+        </w:rPr>
+      </w:pPr>
+      <w:r>
+        <w:rPr>
+          <w:rFonts w:ascii="Segoe UI" w:hAnsi="Segoe UI" w:cs="Segoe UI"/>
+          <w:color w:val="24292E"/>
+        </w:rPr>
+        <w:lastRenderedPageBreak/>
+        <w:t>Use the images provided in the </w:t>
+      </w:r>
+      <w:r>
+        <w:rPr>
+          <w:rStyle w:val="Strong"/>
+          <w:rFonts w:ascii="Segoe UI" w:hAnsi="Segoe UI" w:cs="Segoe UI"/>
+          <w:color w:val="24292E"/>
+        </w:rPr>
+        <w:t>resources</w:t>
+      </w:r>
+      <w:r>
+        <w:rPr>
+          <w:rFonts w:ascii="Segoe UI" w:hAnsi="Segoe UI" w:cs="Segoe UI"/>
+          <w:color w:val="24292E"/>
+        </w:rPr>
+        <w:t> folder</w:t>
+      </w:r>
+    </w:p>
+    <w:p>
+      <w:pPr>
+        <w:numPr>
+          <w:ilvl w:val="0"/>
+          <w:numId w:val="5"/>
+        </w:numPr>
+        <w:shd w:val="clear" w:color="auto" w:fill="FFFFFF"/>
+        <w:spacing w:before="60" w:after="100" w:afterAutospacing="1" w:line="240" w:lineRule="auto"/>
+        <w:rPr>
+          <w:rFonts w:ascii="Segoe UI" w:hAnsi="Segoe UI" w:cs="Segoe UI"/>
+          <w:color w:val="24292E"/>
+        </w:rPr>
+      </w:pPr>
+      <w:r>
+        <w:rPr>
+          <w:rFonts w:ascii="Segoe UI" w:hAnsi="Segoe UI" w:cs="Segoe UI"/>
+          <w:color w:val="24292E"/>
+        </w:rPr>
+        <w:t>Grab the background color with </w:t>
+      </w:r>
+      <w:r>
+        <w:rPr>
+          <w:rStyle w:val="Strong"/>
+          <w:rFonts w:ascii="Segoe UI" w:hAnsi="Segoe UI" w:cs="Segoe UI"/>
+          <w:color w:val="24292E"/>
+        </w:rPr>
+        <w:t>color picker</w:t>
+      </w:r>
+      <w:r>
+        <w:rPr>
+          <w:rFonts w:ascii="Segoe UI" w:hAnsi="Segoe UI" w:cs="Segoe UI"/>
+          <w:color w:val="24292E"/>
+        </w:rPr>
+        <w:t> and set it in </w:t>
+      </w:r>
+      <w:hyperlink r:id="rId13" w:history="1">
+        <w:r>
+          <w:rPr>
+            <w:rStyle w:val="Hyperlink"/>
+            <w:rFonts w:ascii="Segoe UI" w:hAnsi="Segoe UI" w:cs="Segoe UI"/>
+            <w:color w:val="0366D6"/>
+            <w:u w:val="none"/>
+          </w:rPr>
+          <w:t>RGB model</w:t>
+        </w:r>
+      </w:hyperlink>
+    </w:p>
+    <w:p>
+      <w:pPr>
+        <w:pStyle w:val="Heading2"/>
+        <w:pBdr>
+          <w:bottom w:val="single" w:sz="6" w:space="4" w:color="EAECEF"/>
+        </w:pBdr>
+        <w:shd w:val="clear" w:color="auto" w:fill="FFFFFF"/>
+        <w:spacing w:before="360" w:after="240"/>
+        <w:rPr>
+          <w:rFonts w:ascii="Segoe UI" w:hAnsi="Segoe UI" w:cs="Segoe UI"/>
+          <w:color w:val="24292E"/>
+        </w:rPr>
+      </w:pPr>
+      <w:r>
+        <w:rPr>
+          <w:rFonts w:ascii="Segoe UI" w:hAnsi="Segoe UI" w:cs="Segoe UI"/>
+          <w:color w:val="24292E"/>
+        </w:rPr>
+        <w:t>Constraints</w:t>
+      </w:r>
+    </w:p>
+    <w:p>
+      <w:pPr>
+        <w:numPr>
+          <w:ilvl w:val="0"/>
+          <w:numId w:val="6"/>
+        </w:numPr>
+        <w:shd w:val="clear" w:color="auto" w:fill="FFFFFF"/>
+        <w:spacing w:before="100" w:beforeAutospacing="1" w:after="100" w:afterAutospacing="1" w:line="240" w:lineRule="auto"/>
+        <w:rPr>
+          <w:rFonts w:ascii="Segoe UI" w:hAnsi="Segoe UI" w:cs="Segoe UI"/>
+          <w:color w:val="24292E"/>
+        </w:rPr>
+      </w:pPr>
+      <w:r>
+        <w:rPr>
+          <w:rFonts w:ascii="Segoe UI" w:hAnsi="Segoe UI" w:cs="Segoe UI"/>
+          <w:color w:val="24292E"/>
+        </w:rPr>
+        <w:t>Create </w:t>
+      </w:r>
+      <w:r>
+        <w:rPr>
+          <w:rStyle w:val="Strong"/>
+          <w:rFonts w:ascii="Segoe UI" w:hAnsi="Segoe UI" w:cs="Segoe UI"/>
+          <w:color w:val="24292E"/>
+        </w:rPr>
+        <w:t>unordered list</w:t>
+      </w:r>
+      <w:r>
+        <w:rPr>
+          <w:rFonts w:ascii="Segoe UI" w:hAnsi="Segoe UI" w:cs="Segoe UI"/>
+          <w:color w:val="24292E"/>
+        </w:rPr>
+        <w:t> with class </w:t>
+      </w:r>
+      <w:r>
+        <w:rPr>
+          <w:rStyle w:val="Strong"/>
+          <w:rFonts w:ascii="Segoe UI" w:hAnsi="Segoe UI" w:cs="Segoe UI"/>
+          <w:color w:val="24292E"/>
+        </w:rPr>
+        <w:t>gallery</w:t>
+      </w:r>
+      <w:r>
+        <w:rPr>
+          <w:rFonts w:ascii="Segoe UI" w:hAnsi="Segoe UI" w:cs="Segoe UI"/>
+          <w:color w:val="24292E"/>
+        </w:rPr>
+        <w:t> </w:t>
+      </w:r>
+      <w:r>
+        <w:rPr>
+          <w:rStyle w:val="Emphasis"/>
+          <w:rFonts w:ascii="Segoe UI" w:hAnsi="Segoe UI" w:cs="Segoe UI"/>
+          <w:color w:val="24292E"/>
+        </w:rPr>
+        <w:t>(</w:t>
+      </w:r>
+      <w:proofErr w:type="spellStart"/>
+      <w:proofErr w:type="gramStart"/>
+      <w:r>
+        <w:rPr>
+          <w:rStyle w:val="Emphasis"/>
+          <w:rFonts w:ascii="Segoe UI" w:hAnsi="Segoe UI" w:cs="Segoe UI"/>
+          <w:color w:val="24292E"/>
+        </w:rPr>
+        <w:t>ul.gallery</w:t>
+      </w:r>
+      <w:proofErr w:type="spellEnd"/>
+      <w:proofErr w:type="gramEnd"/>
+      <w:r>
+        <w:rPr>
+          <w:rStyle w:val="Emphasis"/>
+          <w:rFonts w:ascii="Segoe UI" w:hAnsi="Segoe UI" w:cs="Segoe UI"/>
+          <w:color w:val="24292E"/>
+        </w:rPr>
+        <w:t>)</w:t>
+      </w:r>
+    </w:p>
+    <w:p>
+      <w:pPr>
+        <w:numPr>
+          <w:ilvl w:val="1"/>
+          <w:numId w:val="6"/>
+        </w:numPr>
+        <w:shd w:val="clear" w:color="auto" w:fill="FFFFFF"/>
+        <w:spacing w:before="100" w:beforeAutospacing="1" w:after="100" w:afterAutospacing="1" w:line="240" w:lineRule="auto"/>
+        <w:rPr>
+          <w:rFonts w:ascii="Segoe UI" w:hAnsi="Segoe UI" w:cs="Segoe UI"/>
+          <w:color w:val="24292E"/>
+        </w:rPr>
+      </w:pPr>
+      <w:r>
+        <w:rPr>
+          <w:rFonts w:ascii="Segoe UI" w:hAnsi="Segoe UI" w:cs="Segoe UI"/>
+          <w:color w:val="24292E"/>
+        </w:rPr>
+        <w:t>Add </w:t>
+      </w:r>
+      <w:r>
+        <w:rPr>
+          <w:rStyle w:val="Strong"/>
+          <w:rFonts w:ascii="Segoe UI" w:hAnsi="Segoe UI" w:cs="Segoe UI"/>
+          <w:color w:val="24292E"/>
+        </w:rPr>
+        <w:t>list items</w:t>
+      </w:r>
+      <w:r>
+        <w:rPr>
+          <w:rFonts w:ascii="Segoe UI" w:hAnsi="Segoe UI" w:cs="Segoe UI"/>
+          <w:color w:val="24292E"/>
+        </w:rPr>
+        <w:t> with images inside</w:t>
+      </w:r>
+    </w:p>
+    <w:p>
+      <w:pPr>
+        <w:numPr>
+          <w:ilvl w:val="0"/>
+          <w:numId w:val="6"/>
+        </w:numPr>
+        <w:shd w:val="clear" w:color="auto" w:fill="FFFFFF"/>
+        <w:spacing w:before="60" w:after="100" w:afterAutospacing="1" w:line="240" w:lineRule="auto"/>
+        <w:rPr>
+          <w:rFonts w:ascii="Segoe UI" w:hAnsi="Segoe UI" w:cs="Segoe UI"/>
+          <w:color w:val="24292E"/>
+        </w:rPr>
+      </w:pPr>
+      <w:r>
+        <w:rPr>
+          <w:rFonts w:ascii="Segoe UI" w:hAnsi="Segoe UI" w:cs="Segoe UI"/>
+          <w:color w:val="24292E"/>
+        </w:rPr>
+        <w:t>The </w:t>
+      </w:r>
+      <w:r>
+        <w:rPr>
+          <w:rStyle w:val="Strong"/>
+          <w:rFonts w:ascii="Segoe UI" w:hAnsi="Segoe UI" w:cs="Segoe UI"/>
+          <w:color w:val="24292E"/>
+        </w:rPr>
+        <w:t>list</w:t>
+      </w:r>
+      <w:r>
+        <w:rPr>
+          <w:rFonts w:ascii="Segoe UI" w:hAnsi="Segoe UI" w:cs="Segoe UI"/>
+          <w:color w:val="24292E"/>
+        </w:rPr>
+        <w:t> items must have</w:t>
+      </w:r>
+    </w:p>
+    <w:p>
+      <w:pPr>
+        <w:numPr>
+          <w:ilvl w:val="1"/>
+          <w:numId w:val="6"/>
+        </w:numPr>
+        <w:shd w:val="clear" w:color="auto" w:fill="FFFFFF"/>
+        <w:spacing w:before="100" w:beforeAutospacing="1" w:after="100" w:afterAutospacing="1" w:line="240" w:lineRule="auto"/>
+        <w:rPr>
+          <w:rFonts w:ascii="Segoe UI" w:hAnsi="Segoe UI" w:cs="Segoe UI"/>
+          <w:color w:val="24292E"/>
+        </w:rPr>
+      </w:pPr>
+      <w:r>
+        <w:rPr>
+          <w:rFonts w:ascii="Segoe UI" w:hAnsi="Segoe UI" w:cs="Segoe UI"/>
+          <w:color w:val="24292E"/>
+        </w:rPr>
+        <w:t>Border width - </w:t>
+      </w:r>
+      <w:r>
+        <w:rPr>
+          <w:rStyle w:val="Strong"/>
+          <w:rFonts w:ascii="Segoe UI" w:hAnsi="Segoe UI" w:cs="Segoe UI"/>
+          <w:color w:val="24292E"/>
+        </w:rPr>
+        <w:t>0.4rem</w:t>
+      </w:r>
+    </w:p>
+    <w:p>
+      <w:pPr>
+        <w:numPr>
+          <w:ilvl w:val="1"/>
+          <w:numId w:val="6"/>
+        </w:numPr>
+        <w:shd w:val="clear" w:color="auto" w:fill="FFFFFF"/>
+        <w:spacing w:before="60" w:after="100" w:afterAutospacing="1" w:line="240" w:lineRule="auto"/>
+        <w:rPr>
+          <w:rFonts w:ascii="Segoe UI" w:hAnsi="Segoe UI" w:cs="Segoe UI"/>
+          <w:color w:val="24292E"/>
+        </w:rPr>
+      </w:pPr>
+      <w:r>
+        <w:rPr>
+          <w:rFonts w:ascii="Segoe UI" w:hAnsi="Segoe UI" w:cs="Segoe UI"/>
+          <w:color w:val="24292E"/>
+        </w:rPr>
+        <w:t>Border color - </w:t>
+      </w:r>
+      <w:r>
+        <w:rPr>
+          <w:rStyle w:val="Strong"/>
+          <w:rFonts w:ascii="Segoe UI" w:hAnsi="Segoe UI" w:cs="Segoe UI"/>
+          <w:color w:val="24292E"/>
+        </w:rPr>
+        <w:t>black</w:t>
+      </w:r>
+    </w:p>
+    <w:p>
+      <w:pPr>
+        <w:numPr>
+          <w:ilvl w:val="1"/>
+          <w:numId w:val="6"/>
+        </w:numPr>
+        <w:shd w:val="clear" w:color="auto" w:fill="FFFFFF"/>
+        <w:spacing w:before="60" w:after="100" w:afterAutospacing="1" w:line="240" w:lineRule="auto"/>
+        <w:rPr>
+          <w:rFonts w:ascii="Segoe UI" w:hAnsi="Segoe UI" w:cs="Segoe UI"/>
+          <w:color w:val="24292E"/>
+        </w:rPr>
+      </w:pPr>
+      <w:r>
+        <w:rPr>
+          <w:rFonts w:ascii="Segoe UI" w:hAnsi="Segoe UI" w:cs="Segoe UI"/>
+          <w:color w:val="24292E"/>
+        </w:rPr>
+        <w:t>Border style - </w:t>
+      </w:r>
+      <w:r>
+        <w:rPr>
+          <w:rStyle w:val="Strong"/>
+          <w:rFonts w:ascii="Segoe UI" w:hAnsi="Segoe UI" w:cs="Segoe UI"/>
+          <w:color w:val="24292E"/>
+        </w:rPr>
+        <w:t>solid</w:t>
+      </w:r>
+    </w:p>
+    <w:p>
+      <w:pPr>
         <w:shd w:val="clear" w:color="auto" w:fill="FFFFFF"/>
         <w:spacing w:before="60" w:after="100" w:afterAutospacing="1" w:line="240" w:lineRule="auto"/>
         <w:rPr>
@@ -1593,6 +2200,155 @@
 <file path=word/numbering.xml><?xml version="1.0" encoding="utf-8"?>
 <w:numbering xmlns:wpc="http://schemas.microsoft.com/office/word/2010/wordprocessingCanvas" xmlns:cx="http://schemas.microsoft.com/office/drawing/2014/chartex" xmlns:cx1="http://schemas.microsoft.com/office/drawing/2015/9/8/chartex" xmlns:cx2="http://schemas.microsoft.com/office/drawing/2015/10/21/chartex" xmlns:cx3="http://schemas.microsoft.com/office/drawing/2016/5/9/chartex" xmlns:cx4="http://schemas.microsoft.com/office/drawing/2016/5/10/chartex" xmlns:cx5="http://schemas.microsoft.com/office/drawing/2016/5/11/chartex" xmlns:cx6="http://schemas.microsoft.com/office/drawing/2016/5/12/chartex" xmlns:cx7="http://schemas.microsoft.com/office/drawing/2016/5/13/chartex" xmlns:cx8="http://schemas.microsoft.com/office/drawing/2016/5/14/chartex" xmlns:mc="http://schemas.openxmlformats.org/markup-compatibility/2006" xmlns:aink="http://schemas.microsoft.com/office/drawing/2016/ink" xmlns:am3d="http://schemas.microsoft.com/office/drawing/2017/model3d" xmlns:o="urn:schemas-microsoft-com:office:office" xmlns:r="http://schemas.openxmlformats.org/officeDocument/2006/relationships" xmlns:m="http://schemas.openxmlformats.org/officeDocument/2006/math" xmlns:v="urn:schemas-microsoft-com:vml" xmlns:wp14="http://schemas.microsoft.com/office/word/2010/wordprocessingDrawing" xmlns:wp="http://schemas.openxmlformats.org/drawingml/2006/wordprocessingDrawing" xmlns:w10="urn:schemas-microsoft-com:office:word" xmlns:w="http://schemas.openxmlformats.org/wordprocessingml/2006/main" xmlns:w14="http://schemas.microsoft.com/office/word/2010/wordml" xmlns:w15="http://schemas.microsoft.com/office/word/2012/wordml" xmlns:w16cex="http://schemas.microsoft.com/office/word/2018/wordml/cex" xmlns:w16cid="http://schemas.microsoft.com/office/word/2016/wordml/cid" xmlns:w16="http://schemas.microsoft.com/office/word/2018/wordml" xmlns:w16se="http://schemas.microsoft.com/office/word/2015/wordml/symex" xmlns:wpg="http://schemas.microsoft.com/office/word/2010/wordprocessingGroup" xmlns:wpi="http://schemas.microsoft.com/office/word/2010/wordprocessingInk" xmlns:wne="http://schemas.microsoft.com/office/word/2006/wordml" xmlns:wps="http://schemas.microsoft.com/office/word/2010/wordprocessingShape" mc:Ignorable="w14 w15 w16se w16cid w16 w16cex wp14">
   <w:abstractNum w:abstractNumId="0" w15:restartNumberingAfterBreak="0">
+    <w:nsid w:val="21560D9E"/>
+    <w:multiLevelType w:val="multilevel"/>
+    <w:tmpl w:val="42589334"/>
+    <w:lvl w:ilvl="0">
+      <w:start w:val="1"/>
+      <w:numFmt w:val="bullet"/>
+      <w:lvlText w:val=""/>
+      <w:lvlJc w:val="left"/>
+      <w:pPr>
+        <w:tabs>
+          <w:tab w:val="num" w:pos="720"/>
+        </w:tabs>
+        <w:ind w:left="720" w:hanging="360"/>
+      </w:pPr>
+      <w:rPr>
+        <w:rFonts w:ascii="Symbol" w:hAnsi="Symbol" w:hint="default"/>
+        <w:sz w:val="20"/>
+      </w:rPr>
+    </w:lvl>
+    <w:lvl w:ilvl="1" w:tentative="1">
+      <w:start w:val="1"/>
+      <w:numFmt w:val="bullet"/>
+      <w:lvlText w:val="o"/>
+      <w:lvlJc w:val="left"/>
+      <w:pPr>
+        <w:tabs>
+          <w:tab w:val="num" w:pos="1440"/>
+        </w:tabs>
+        <w:ind w:left="1440" w:hanging="360"/>
+      </w:pPr>
+      <w:rPr>
+        <w:rFonts w:ascii="Courier New" w:hAnsi="Courier New" w:hint="default"/>
+        <w:sz w:val="20"/>
+      </w:rPr>
+    </w:lvl>
+    <w:lvl w:ilvl="2" w:tentative="1">
+      <w:start w:val="1"/>
+      <w:numFmt w:val="bullet"/>
+      <w:lvlText w:val=""/>
+      <w:lvlJc w:val="left"/>
+      <w:pPr>
+        <w:tabs>
+          <w:tab w:val="num" w:pos="2160"/>
+        </w:tabs>
+        <w:ind w:left="2160" w:hanging="360"/>
+      </w:pPr>
+      <w:rPr>
+        <w:rFonts w:ascii="Wingdings" w:hAnsi="Wingdings" w:hint="default"/>
+        <w:sz w:val="20"/>
+      </w:rPr>
+    </w:lvl>
+    <w:lvl w:ilvl="3" w:tentative="1">
+      <w:start w:val="1"/>
+      <w:numFmt w:val="bullet"/>
+      <w:lvlText w:val=""/>
+      <w:lvlJc w:val="left"/>
+      <w:pPr>
+        <w:tabs>
+          <w:tab w:val="num" w:pos="2880"/>
+        </w:tabs>
+        <w:ind w:left="2880" w:hanging="360"/>
+      </w:pPr>
+      <w:rPr>
+        <w:rFonts w:ascii="Wingdings" w:hAnsi="Wingdings" w:hint="default"/>
+        <w:sz w:val="20"/>
+      </w:rPr>
+    </w:lvl>
+    <w:lvl w:ilvl="4" w:tentative="1">
+      <w:start w:val="1"/>
+      <w:numFmt w:val="bullet"/>
+      <w:lvlText w:val=""/>
+      <w:lvlJc w:val="left"/>
+      <w:pPr>
+        <w:tabs>
+          <w:tab w:val="num" w:pos="3600"/>
+        </w:tabs>
+        <w:ind w:left="3600" w:hanging="360"/>
+      </w:pPr>
+      <w:rPr>
+        <w:rFonts w:ascii="Wingdings" w:hAnsi="Wingdings" w:hint="default"/>
+        <w:sz w:val="20"/>
+      </w:rPr>
+    </w:lvl>
+    <w:lvl w:ilvl="5" w:tentative="1">
+      <w:start w:val="1"/>
+      <w:numFmt w:val="bullet"/>
+      <w:lvlText w:val=""/>
+      <w:lvlJc w:val="left"/>
+      <w:pPr>
+        <w:tabs>
+          <w:tab w:val="num" w:pos="4320"/>
+        </w:tabs>
+        <w:ind w:left="4320" w:hanging="360"/>
+      </w:pPr>
+      <w:rPr>
+        <w:rFonts w:ascii="Wingdings" w:hAnsi="Wingdings" w:hint="default"/>
+        <w:sz w:val="20"/>
+      </w:rPr>
+    </w:lvl>
+    <w:lvl w:ilvl="6" w:tentative="1">
+      <w:start w:val="1"/>
+      <w:numFmt w:val="bullet"/>
+      <w:lvlText w:val=""/>
+      <w:lvlJc w:val="left"/>
+      <w:pPr>
+        <w:tabs>
+          <w:tab w:val="num" w:pos="5040"/>
+        </w:tabs>
+        <w:ind w:left="5040" w:hanging="360"/>
+      </w:pPr>
+      <w:rPr>
+        <w:rFonts w:ascii="Wingdings" w:hAnsi="Wingdings" w:hint="default"/>
+        <w:sz w:val="20"/>
+      </w:rPr>
+    </w:lvl>
+    <w:lvl w:ilvl="7" w:tentative="1">
+      <w:start w:val="1"/>
+      <w:numFmt w:val="bullet"/>
+      <w:lvlText w:val=""/>
+      <w:lvlJc w:val="left"/>
+      <w:pPr>
+        <w:tabs>
+          <w:tab w:val="num" w:pos="5760"/>
+        </w:tabs>
+        <w:ind w:left="5760" w:hanging="360"/>
+      </w:pPr>
+      <w:rPr>
+        <w:rFonts w:ascii="Wingdings" w:hAnsi="Wingdings" w:hint="default"/>
+        <w:sz w:val="20"/>
+      </w:rPr>
+    </w:lvl>
+    <w:lvl w:ilvl="8" w:tentative="1">
+      <w:start w:val="1"/>
+      <w:numFmt w:val="bullet"/>
+      <w:lvlText w:val=""/>
+      <w:lvlJc w:val="left"/>
+      <w:pPr>
+        <w:tabs>
+          <w:tab w:val="num" w:pos="6480"/>
+        </w:tabs>
+        <w:ind w:left="6480" w:hanging="360"/>
+      </w:pPr>
+      <w:rPr>
+        <w:rFonts w:ascii="Wingdings" w:hAnsi="Wingdings" w:hint="default"/>
+        <w:sz w:val="20"/>
+      </w:rPr>
+    </w:lvl>
+  </w:abstractNum>
+  <w:abstractNum w:abstractNumId="1" w15:restartNumberingAfterBreak="0">
     <w:nsid w:val="2D3F141C"/>
     <w:multiLevelType w:val="multilevel"/>
     <w:tmpl w:val="6D5A9364"/>
@@ -1741,7 +2497,7 @@
       </w:rPr>
     </w:lvl>
   </w:abstractNum>
-  <w:abstractNum w:abstractNumId="1" w15:restartNumberingAfterBreak="0">
+  <w:abstractNum w:abstractNumId="2" w15:restartNumberingAfterBreak="0">
     <w:nsid w:val="46C530FD"/>
     <w:multiLevelType w:val="multilevel"/>
     <w:tmpl w:val="0F626AE8"/>
@@ -1890,7 +2646,156 @@
       </w:rPr>
     </w:lvl>
   </w:abstractNum>
-  <w:abstractNum w:abstractNumId="2" w15:restartNumberingAfterBreak="0">
+  <w:abstractNum w:abstractNumId="3" w15:restartNumberingAfterBreak="0">
+    <w:nsid w:val="56B110BC"/>
+    <w:multiLevelType w:val="multilevel"/>
+    <w:tmpl w:val="8320FCE4"/>
+    <w:lvl w:ilvl="0">
+      <w:start w:val="1"/>
+      <w:numFmt w:val="bullet"/>
+      <w:lvlText w:val=""/>
+      <w:lvlJc w:val="left"/>
+      <w:pPr>
+        <w:tabs>
+          <w:tab w:val="num" w:pos="720"/>
+        </w:tabs>
+        <w:ind w:left="720" w:hanging="360"/>
+      </w:pPr>
+      <w:rPr>
+        <w:rFonts w:ascii="Symbol" w:hAnsi="Symbol" w:hint="default"/>
+        <w:sz w:val="20"/>
+      </w:rPr>
+    </w:lvl>
+    <w:lvl w:ilvl="1">
+      <w:start w:val="1"/>
+      <w:numFmt w:val="bullet"/>
+      <w:lvlText w:val="o"/>
+      <w:lvlJc w:val="left"/>
+      <w:pPr>
+        <w:tabs>
+          <w:tab w:val="num" w:pos="1440"/>
+        </w:tabs>
+        <w:ind w:left="1440" w:hanging="360"/>
+      </w:pPr>
+      <w:rPr>
+        <w:rFonts w:ascii="Courier New" w:hAnsi="Courier New" w:hint="default"/>
+        <w:sz w:val="20"/>
+      </w:rPr>
+    </w:lvl>
+    <w:lvl w:ilvl="2" w:tentative="1">
+      <w:start w:val="1"/>
+      <w:numFmt w:val="bullet"/>
+      <w:lvlText w:val=""/>
+      <w:lvlJc w:val="left"/>
+      <w:pPr>
+        <w:tabs>
+          <w:tab w:val="num" w:pos="2160"/>
+        </w:tabs>
+        <w:ind w:left="2160" w:hanging="360"/>
+      </w:pPr>
+      <w:rPr>
+        <w:rFonts w:ascii="Wingdings" w:hAnsi="Wingdings" w:hint="default"/>
+        <w:sz w:val="20"/>
+      </w:rPr>
+    </w:lvl>
+    <w:lvl w:ilvl="3" w:tentative="1">
+      <w:start w:val="1"/>
+      <w:numFmt w:val="bullet"/>
+      <w:lvlText w:val=""/>
+      <w:lvlJc w:val="left"/>
+      <w:pPr>
+        <w:tabs>
+          <w:tab w:val="num" w:pos="2880"/>
+        </w:tabs>
+        <w:ind w:left="2880" w:hanging="360"/>
+      </w:pPr>
+      <w:rPr>
+        <w:rFonts w:ascii="Wingdings" w:hAnsi="Wingdings" w:hint="default"/>
+        <w:sz w:val="20"/>
+      </w:rPr>
+    </w:lvl>
+    <w:lvl w:ilvl="4" w:tentative="1">
+      <w:start w:val="1"/>
+      <w:numFmt w:val="bullet"/>
+      <w:lvlText w:val=""/>
+      <w:lvlJc w:val="left"/>
+      <w:pPr>
+        <w:tabs>
+          <w:tab w:val="num" w:pos="3600"/>
+        </w:tabs>
+        <w:ind w:left="3600" w:hanging="360"/>
+      </w:pPr>
+      <w:rPr>
+        <w:rFonts w:ascii="Wingdings" w:hAnsi="Wingdings" w:hint="default"/>
+        <w:sz w:val="20"/>
+      </w:rPr>
+    </w:lvl>
+    <w:lvl w:ilvl="5" w:tentative="1">
+      <w:start w:val="1"/>
+      <w:numFmt w:val="bullet"/>
+      <w:lvlText w:val=""/>
+      <w:lvlJc w:val="left"/>
+      <w:pPr>
+        <w:tabs>
+          <w:tab w:val="num" w:pos="4320"/>
+        </w:tabs>
+        <w:ind w:left="4320" w:hanging="360"/>
+      </w:pPr>
+      <w:rPr>
+        <w:rFonts w:ascii="Wingdings" w:hAnsi="Wingdings" w:hint="default"/>
+        <w:sz w:val="20"/>
+      </w:rPr>
+    </w:lvl>
+    <w:lvl w:ilvl="6" w:tentative="1">
+      <w:start w:val="1"/>
+      <w:numFmt w:val="bullet"/>
+      <w:lvlText w:val=""/>
+      <w:lvlJc w:val="left"/>
+      <w:pPr>
+        <w:tabs>
+          <w:tab w:val="num" w:pos="5040"/>
+        </w:tabs>
+        <w:ind w:left="5040" w:hanging="360"/>
+      </w:pPr>
+      <w:rPr>
+        <w:rFonts w:ascii="Wingdings" w:hAnsi="Wingdings" w:hint="default"/>
+        <w:sz w:val="20"/>
+      </w:rPr>
+    </w:lvl>
+    <w:lvl w:ilvl="7" w:tentative="1">
+      <w:start w:val="1"/>
+      <w:numFmt w:val="bullet"/>
+      <w:lvlText w:val=""/>
+      <w:lvlJc w:val="left"/>
+      <w:pPr>
+        <w:tabs>
+          <w:tab w:val="num" w:pos="5760"/>
+        </w:tabs>
+        <w:ind w:left="5760" w:hanging="360"/>
+      </w:pPr>
+      <w:rPr>
+        <w:rFonts w:ascii="Wingdings" w:hAnsi="Wingdings" w:hint="default"/>
+        <w:sz w:val="20"/>
+      </w:rPr>
+    </w:lvl>
+    <w:lvl w:ilvl="8" w:tentative="1">
+      <w:start w:val="1"/>
+      <w:numFmt w:val="bullet"/>
+      <w:lvlText w:val=""/>
+      <w:lvlJc w:val="left"/>
+      <w:pPr>
+        <w:tabs>
+          <w:tab w:val="num" w:pos="6480"/>
+        </w:tabs>
+        <w:ind w:left="6480" w:hanging="360"/>
+      </w:pPr>
+      <w:rPr>
+        <w:rFonts w:ascii="Wingdings" w:hAnsi="Wingdings" w:hint="default"/>
+        <w:sz w:val="20"/>
+      </w:rPr>
+    </w:lvl>
+  </w:abstractNum>
+  <w:abstractNum w:abstractNumId="4" w15:restartNumberingAfterBreak="0">
     <w:nsid w:val="57CA22A1"/>
     <w:multiLevelType w:val="multilevel"/>
     <w:tmpl w:val="48207268"/>
@@ -2039,7 +2944,7 @@
       </w:rPr>
     </w:lvl>
   </w:abstractNum>
-  <w:abstractNum w:abstractNumId="3" w15:restartNumberingAfterBreak="0">
+  <w:abstractNum w:abstractNumId="5" w15:restartNumberingAfterBreak="0">
     <w:nsid w:val="6EA916C9"/>
     <w:multiLevelType w:val="multilevel"/>
     <w:tmpl w:val="930EF39C"/>
@@ -2189,16 +3094,22 @@
     </w:lvl>
   </w:abstractNum>
   <w:num w:numId="1">
+    <w:abstractNumId w:val="2"/>
+  </w:num>
+  <w:num w:numId="2">
+    <w:abstractNumId w:val="5"/>
+  </w:num>
+  <w:num w:numId="3">
+    <w:abstractNumId w:val="4"/>
+  </w:num>
+  <w:num w:numId="4">
     <w:abstractNumId w:val="1"/>
   </w:num>
-  <w:num w:numId="2">
+  <w:num w:numId="5">
+    <w:abstractNumId w:val="0"/>
+  </w:num>
+  <w:num w:numId="6">
     <w:abstractNumId w:val="3"/>
-  </w:num>
-  <w:num w:numId="3">
-    <w:abstractNumId w:val="2"/>
-  </w:num>
-  <w:num w:numId="4">
-    <w:abstractNumId w:val="0"/>
   </w:num>
 </w:numbering>
 </file>
@@ -2773,6 +3684,17 @@
       <w:szCs w:val="26"/>
     </w:rPr>
   </w:style>
+  <w:style w:type="character" w:styleId="Emphasis">
+    <w:name w:val="Emphasis"/>
+    <w:basedOn w:val="DefaultParagraphFont"/>
+    <w:uiPriority w:val="20"/>
+    <w:qFormat/>
+    <w:rsid w:val="00313C69"/>
+    <w:rPr>
+      <w:i/>
+      <w:iCs/>
+    </w:rPr>
+  </w:style>
 </w:styles>
 </file>
 

</xml_diff>

<commit_message>
Adding: -Q05 Blog Layout - Inline Block folder -Q05 Requirement.docx -Q05 Text.txt
Updating:
-Requirements.docx (with Q05 Requirement)
</commit_message>
<xml_diff>
--- a/L04 Box Model/Requirements.docx
+++ b/L04 Box Model/Requirements.docx
@@ -471,8 +471,6 @@
         </w:rPr>
         <w:t>Use </w:t>
       </w:r>
-      <w:proofErr w:type="spellStart"/>
-      <w:proofErr w:type="gramStart"/>
       <w:r>
         <w:rPr>
           <w:rFonts w:ascii="Segoe UI" w:eastAsia="Times New Roman" w:hAnsi="Segoe UI" w:cs="Segoe UI"/>
@@ -482,31 +480,7 @@
           <w:sz w:val="24"/>
           <w:szCs w:val="24"/>
         </w:rPr>
-        <w:t>rgb</w:t>
-      </w:r>
-      <w:proofErr w:type="spellEnd"/>
-      <w:r>
-        <w:rPr>
-          <w:rFonts w:ascii="Segoe UI" w:eastAsia="Times New Roman" w:hAnsi="Segoe UI" w:cs="Segoe UI"/>
-          <w:b/>
-          <w:bCs/>
-          <w:color w:val="24292E"/>
-          <w:sz w:val="24"/>
-          <w:szCs w:val="24"/>
-        </w:rPr>
-        <w:t>(</w:t>
-      </w:r>
-      <w:proofErr w:type="gramEnd"/>
-      <w:r>
-        <w:rPr>
-          <w:rFonts w:ascii="Segoe UI" w:eastAsia="Times New Roman" w:hAnsi="Segoe UI" w:cs="Segoe UI"/>
-          <w:b/>
-          <w:bCs/>
-          <w:color w:val="24292E"/>
-          <w:sz w:val="24"/>
-          <w:szCs w:val="24"/>
-        </w:rPr>
-        <w:t>64, 224, 208)</w:t>
+        <w:t>rgb(64, 224, 208)</w:t>
       </w:r>
       <w:r>
         <w:rPr>
@@ -930,33 +904,13 @@
         </w:rPr>
         <w:t>Use background with color - </w:t>
       </w:r>
-      <w:proofErr w:type="spellStart"/>
-      <w:proofErr w:type="gramStart"/>
-      <w:r>
-        <w:rPr>
-          <w:rStyle w:val="Strong"/>
-          <w:rFonts w:ascii="Segoe UI" w:hAnsi="Segoe UI" w:cs="Segoe UI"/>
-          <w:color w:val="24292E"/>
-        </w:rPr>
-        <w:t>rgb</w:t>
-      </w:r>
-      <w:proofErr w:type="spellEnd"/>
-      <w:r>
-        <w:rPr>
-          <w:rStyle w:val="Strong"/>
-          <w:rFonts w:ascii="Segoe UI" w:hAnsi="Segoe UI" w:cs="Segoe UI"/>
-          <w:color w:val="24292E"/>
-        </w:rPr>
-        <w:t>(</w:t>
-      </w:r>
-      <w:proofErr w:type="gramEnd"/>
-      <w:r>
-        <w:rPr>
-          <w:rStyle w:val="Strong"/>
-          <w:rFonts w:ascii="Segoe UI" w:hAnsi="Segoe UI" w:cs="Segoe UI"/>
-          <w:color w:val="24292E"/>
-        </w:rPr>
-        <w:t>238, 238, 238)'</w:t>
+      <w:r>
+        <w:rPr>
+          <w:rStyle w:val="Strong"/>
+          <w:rFonts w:ascii="Segoe UI" w:hAnsi="Segoe UI" w:cs="Segoe UI"/>
+          <w:color w:val="24292E"/>
+        </w:rPr>
+        <w:t>rgb(238, 238, 238)'</w:t>
       </w:r>
     </w:p>
     <w:p>
@@ -979,33 +933,13 @@
         </w:rPr>
         <w:t>Use </w:t>
       </w:r>
-      <w:proofErr w:type="spellStart"/>
-      <w:proofErr w:type="gramStart"/>
-      <w:r>
-        <w:rPr>
-          <w:rStyle w:val="Strong"/>
-          <w:rFonts w:ascii="Segoe UI" w:hAnsi="Segoe UI" w:cs="Segoe UI"/>
-          <w:color w:val="24292E"/>
-        </w:rPr>
-        <w:t>rgb</w:t>
-      </w:r>
-      <w:proofErr w:type="spellEnd"/>
-      <w:r>
-        <w:rPr>
-          <w:rStyle w:val="Strong"/>
-          <w:rFonts w:ascii="Segoe UI" w:hAnsi="Segoe UI" w:cs="Segoe UI"/>
-          <w:color w:val="24292E"/>
-        </w:rPr>
-        <w:t>(</w:t>
-      </w:r>
-      <w:proofErr w:type="gramEnd"/>
-      <w:r>
-        <w:rPr>
-          <w:rStyle w:val="Strong"/>
-          <w:rFonts w:ascii="Segoe UI" w:hAnsi="Segoe UI" w:cs="Segoe UI"/>
-          <w:color w:val="24292E"/>
-        </w:rPr>
-        <w:t>51, 51, 51)</w:t>
+      <w:r>
+        <w:rPr>
+          <w:rStyle w:val="Strong"/>
+          <w:rFonts w:ascii="Segoe UI" w:hAnsi="Segoe UI" w:cs="Segoe UI"/>
+          <w:color w:val="24292E"/>
+        </w:rPr>
+        <w:t>rgb(51, 51, 51)</w:t>
       </w:r>
       <w:r>
         <w:rPr>
@@ -1381,23 +1315,7 @@
           <w:rFonts w:ascii="Segoe UI" w:hAnsi="Segoe UI" w:cs="Segoe UI"/>
           <w:color w:val="24292E"/>
         </w:rPr>
-        <w:t> </w:t>
-      </w:r>
-      <w:proofErr w:type="gramStart"/>
-      <w:r>
-        <w:rPr>
-          <w:rFonts w:ascii="Segoe UI" w:hAnsi="Segoe UI" w:cs="Segoe UI"/>
-          <w:color w:val="24292E"/>
-        </w:rPr>
-        <w:t>tags</w:t>
-      </w:r>
-      <w:proofErr w:type="gramEnd"/>
-      <w:r>
-        <w:rPr>
-          <w:rFonts w:ascii="Segoe UI" w:hAnsi="Segoe UI" w:cs="Segoe UI"/>
-          <w:color w:val="24292E"/>
-        </w:rPr>
-        <w:t xml:space="preserve"> inside</w:t>
+        <w:t> tags inside</w:t>
       </w:r>
     </w:p>
     <w:p>
@@ -1652,21 +1570,7 @@
           <w:rFonts w:ascii="Segoe UI" w:hAnsi="Segoe UI" w:cs="Segoe UI"/>
           <w:color w:val="24292E"/>
         </w:rPr>
-        <w:t>0</w:t>
-      </w:r>
-      <w:r>
-        <w:rPr>
-          <w:rFonts w:ascii="Segoe UI" w:hAnsi="Segoe UI" w:cs="Segoe UI"/>
-          <w:color w:val="24292E"/>
-        </w:rPr>
-        <w:t>4</w:t>
-      </w:r>
-      <w:r>
-        <w:rPr>
-          <w:rFonts w:ascii="Segoe UI" w:hAnsi="Segoe UI" w:cs="Segoe UI"/>
-          <w:color w:val="24292E"/>
-        </w:rPr>
-        <w:t>. Photo Gallery - Inline Block</w:t>
+        <w:t>04. Photo Gallery - Inline Block</w:t>
       </w:r>
     </w:p>
     <w:p>
@@ -1995,27 +1899,7 @@
           <w:rFonts w:ascii="Segoe UI" w:hAnsi="Segoe UI" w:cs="Segoe UI"/>
           <w:color w:val="24292E"/>
         </w:rPr>
-        <w:t>(</w:t>
-      </w:r>
-      <w:proofErr w:type="spellStart"/>
-      <w:proofErr w:type="gramStart"/>
-      <w:r>
-        <w:rPr>
-          <w:rStyle w:val="Emphasis"/>
-          <w:rFonts w:ascii="Segoe UI" w:hAnsi="Segoe UI" w:cs="Segoe UI"/>
-          <w:color w:val="24292E"/>
-        </w:rPr>
-        <w:t>ul.gallery</w:t>
-      </w:r>
-      <w:proofErr w:type="spellEnd"/>
-      <w:proofErr w:type="gramEnd"/>
-      <w:r>
-        <w:rPr>
-          <w:rStyle w:val="Emphasis"/>
-          <w:rFonts w:ascii="Segoe UI" w:hAnsi="Segoe UI" w:cs="Segoe UI"/>
-          <w:color w:val="24292E"/>
-        </w:rPr>
-        <w:t>)</w:t>
+        <w:t>(ul.gallery)</w:t>
       </w:r>
     </w:p>
     <w:p>
@@ -2157,16 +2041,33 @@
         <w:shd w:val="clear" w:color="auto" w:fill="FFFFFF"/>
         <w:spacing w:before="60" w:after="100" w:afterAutospacing="1" w:line="240" w:lineRule="auto"/>
         <w:rPr>
-          <w:rFonts w:ascii="Segoe UI" w:hAnsi="Segoe UI" w:cs="Segoe UI"/>
-          <w:color w:val="24292E"/>
-        </w:rPr>
-      </w:pPr>
-      <w:r>
-        <w:rPr>
-          <w:rFonts w:ascii="Segoe UI" w:hAnsi="Segoe UI" w:cs="Segoe UI"/>
-          <w:color w:val="24292E"/>
-        </w:rPr>
-        <w:t>Border style - </w:t>
+          <w:rStyle w:val="Strong"/>
+          <w:rFonts w:ascii="Segoe UI" w:hAnsi="Segoe UI" w:cs="Segoe UI"/>
+          <w:b w:val="0"/>
+          <w:bCs w:val="0"/>
+          <w:color w:val="24292E"/>
+        </w:rPr>
+      </w:pPr>
+      <w:r>
+        <w:rPr>
+          <w:rFonts w:ascii="Segoe UI" w:hAnsi="Segoe UI" w:cs="Segoe UI"/>
+          <w:color w:val="24292E"/>
+        </w:rPr>
+        <w:t xml:space="preserve">Border style </w:t>
+      </w:r>
+      <w:r>
+        <w:rPr>
+          <w:rFonts w:ascii="Segoe UI" w:hAnsi="Segoe UI" w:cs="Segoe UI"/>
+          <w:color w:val="24292E"/>
+        </w:rPr>
+        <w:t>–</w:t>
+      </w:r>
+      <w:r>
+        <w:rPr>
+          <w:rFonts w:ascii="Segoe UI" w:hAnsi="Segoe UI" w:cs="Segoe UI"/>
+          <w:color w:val="24292E"/>
+        </w:rPr>
+        <w:t> </w:t>
       </w:r>
       <w:r>
         <w:rPr>
@@ -2176,6 +2077,473 @@
         </w:rPr>
         <w:t>solid</w:t>
       </w:r>
+    </w:p>
+    <w:p>
+      <w:pPr>
+        <w:pStyle w:val="Heading1"/>
+        <w:pBdr>
+          <w:bottom w:val="single" w:sz="6" w:space="4" w:color="EAECEF"/>
+        </w:pBdr>
+        <w:shd w:val="clear" w:color="auto" w:fill="FFFFFF"/>
+        <w:spacing w:after="240" w:afterAutospacing="0"/>
+        <w:rPr>
+          <w:rFonts w:ascii="Segoe UI" w:hAnsi="Segoe UI" w:cs="Segoe UI"/>
+          <w:color w:val="24292E"/>
+        </w:rPr>
+      </w:pPr>
+      <w:r>
+        <w:rPr>
+          <w:rFonts w:ascii="Segoe UI" w:hAnsi="Segoe UI" w:cs="Segoe UI"/>
+          <w:color w:val="24292E"/>
+        </w:rPr>
+        <w:t>0</w:t>
+      </w:r>
+      <w:r>
+        <w:rPr>
+          <w:rFonts w:ascii="Segoe UI" w:hAnsi="Segoe UI" w:cs="Segoe UI"/>
+          <w:color w:val="24292E"/>
+        </w:rPr>
+        <w:t>5</w:t>
+      </w:r>
+      <w:r>
+        <w:rPr>
+          <w:rFonts w:ascii="Segoe UI" w:hAnsi="Segoe UI" w:cs="Segoe UI"/>
+          <w:color w:val="24292E"/>
+        </w:rPr>
+        <w:t xml:space="preserve"> - Blog Layout Inline Block</w:t>
+      </w:r>
+    </w:p>
+    <w:p>
+      <w:pPr>
+        <w:spacing w:before="360" w:after="360"/>
+        <w:rPr>
+          <w:rFonts w:ascii="Times New Roman" w:hAnsi="Times New Roman" w:cs="Times New Roman"/>
+        </w:rPr>
+      </w:pPr>
+      <w:r>
+        <w:pict w14:anchorId="51FFB619">
+          <v:rect id="_x0000_i1029" style="width:0;height:3pt" o:hralign="center" o:hrstd="t" o:hrnoshade="t" o:hr="t" fillcolor="#24292e" stroked="f"/>
+        </w:pict>
+      </w:r>
+    </w:p>
+    <w:p>
+      <w:pPr>
+        <w:pStyle w:val="NormalWeb"/>
+        <w:shd w:val="clear" w:color="auto" w:fill="FFFFFF"/>
+        <w:spacing w:before="0" w:beforeAutospacing="0" w:after="240" w:afterAutospacing="0"/>
+        <w:rPr>
+          <w:rFonts w:ascii="Segoe UI" w:hAnsi="Segoe UI" w:cs="Segoe UI"/>
+          <w:color w:val="24292E"/>
+        </w:rPr>
+      </w:pPr>
+      <w:r>
+        <w:rPr>
+          <w:rFonts w:ascii="Segoe UI" w:hAnsi="Segoe UI" w:cs="Segoe UI"/>
+          <w:color w:val="24292E"/>
+        </w:rPr>
+        <w:t>Problems for in-class lab for the </w:t>
+      </w:r>
+      <w:hyperlink r:id="rId14" w:history="1">
+        <w:r>
+          <w:rPr>
+            <w:rStyle w:val="Hyperlink"/>
+            <w:rFonts w:ascii="Segoe UI" w:hAnsi="Segoe UI" w:cs="Segoe UI"/>
+            <w:color w:val="0366D6"/>
+            <w:u w:val="none"/>
+          </w:rPr>
+          <w:t>�HTML &amp; CSS�</w:t>
+        </w:r>
+      </w:hyperlink>
+      <w:r>
+        <w:rPr>
+          <w:rFonts w:ascii="Segoe UI" w:hAnsi="Segoe UI" w:cs="Segoe UI"/>
+          <w:color w:val="24292E"/>
+        </w:rPr>
+        <w:t> course @ </w:t>
+      </w:r>
+      <w:r>
+        <w:rPr>
+          <w:rStyle w:val="Strong"/>
+          <w:rFonts w:ascii="Segoe UI" w:eastAsiaTheme="majorEastAsia" w:hAnsi="Segoe UI" w:cs="Segoe UI"/>
+          <w:color w:val="24292E"/>
+        </w:rPr>
+        <w:t>SoftUni</w:t>
+      </w:r>
+      <w:r>
+        <w:rPr>
+          <w:rFonts w:ascii="Segoe UI" w:hAnsi="Segoe UI" w:cs="Segoe UI"/>
+          <w:color w:val="24292E"/>
+        </w:rPr>
+        <w:t>.</w:t>
+      </w:r>
+    </w:p>
+    <w:p>
+      <w:pPr>
+        <w:pStyle w:val="NormalWeb"/>
+        <w:shd w:val="clear" w:color="auto" w:fill="FFFFFF"/>
+        <w:spacing w:before="0" w:beforeAutospacing="0" w:after="240" w:afterAutospacing="0"/>
+        <w:rPr>
+          <w:rFonts w:ascii="Segoe UI" w:hAnsi="Segoe UI" w:cs="Segoe UI"/>
+          <w:color w:val="24292E"/>
+        </w:rPr>
+      </w:pPr>
+      <w:r>
+        <w:rPr>
+          <w:rFonts w:ascii="Segoe UI" w:hAnsi="Segoe UI" w:cs="Segoe UI"/>
+          <w:color w:val="24292E"/>
+        </w:rPr>
+        <w:t>Submit your solutions in the </w:t>
+      </w:r>
+      <w:hyperlink r:id="rId15" w:history="1">
+        <w:r>
+          <w:rPr>
+            <w:rStyle w:val="Hyperlink"/>
+            <w:rFonts w:ascii="Segoe UI" w:hAnsi="Segoe UI" w:cs="Segoe UI"/>
+            <w:color w:val="0366D6"/>
+            <w:u w:val="none"/>
+          </w:rPr>
+          <w:t>SoftUni Judge System</w:t>
+        </w:r>
+      </w:hyperlink>
+      <w:r>
+        <w:rPr>
+          <w:rFonts w:ascii="Segoe UI" w:hAnsi="Segoe UI" w:cs="Segoe UI"/>
+          <w:color w:val="24292E"/>
+        </w:rPr>
+        <w:t>.</w:t>
+      </w:r>
+    </w:p>
+    <w:p>
+      <w:pPr>
+        <w:pStyle w:val="Heading3"/>
+        <w:shd w:val="clear" w:color="auto" w:fill="FFFFFF"/>
+        <w:spacing w:before="360" w:beforeAutospacing="0" w:after="240" w:afterAutospacing="0"/>
+        <w:rPr>
+          <w:rFonts w:ascii="Segoe UI" w:hAnsi="Segoe UI" w:cs="Segoe UI"/>
+          <w:color w:val="24292E"/>
+          <w:sz w:val="30"/>
+          <w:szCs w:val="30"/>
+        </w:rPr>
+      </w:pPr>
+      <w:r>
+        <w:rPr>
+          <w:rFonts w:ascii="Segoe UI" w:hAnsi="Segoe UI" w:cs="Segoe UI"/>
+          <w:color w:val="24292E"/>
+          <w:sz w:val="30"/>
+          <w:szCs w:val="30"/>
+        </w:rPr>
+        <w:t>Constraints</w:t>
+      </w:r>
+    </w:p>
+    <w:p>
+      <w:pPr>
+        <w:numPr>
+          <w:ilvl w:val="0"/>
+          <w:numId w:val="7"/>
+        </w:numPr>
+        <w:shd w:val="clear" w:color="auto" w:fill="FFFFFF"/>
+        <w:spacing w:before="100" w:beforeAutospacing="1" w:after="100" w:afterAutospacing="1" w:line="240" w:lineRule="auto"/>
+        <w:rPr>
+          <w:rFonts w:ascii="Segoe UI" w:hAnsi="Segoe UI" w:cs="Segoe UI"/>
+          <w:color w:val="24292E"/>
+          <w:sz w:val="24"/>
+          <w:szCs w:val="24"/>
+        </w:rPr>
+      </w:pPr>
+      <w:r>
+        <w:rPr>
+          <w:rFonts w:ascii="Segoe UI" w:hAnsi="Segoe UI" w:cs="Segoe UI"/>
+          <w:color w:val="24292E"/>
+        </w:rPr>
+        <w:t>Create </w:t>
+      </w:r>
+      <w:r>
+        <w:rPr>
+          <w:rStyle w:val="Strong"/>
+          <w:rFonts w:ascii="Segoe UI" w:hAnsi="Segoe UI" w:cs="Segoe UI"/>
+          <w:color w:val="24292E"/>
+        </w:rPr>
+        <w:t>"index.html"</w:t>
+      </w:r>
+      <w:r>
+        <w:rPr>
+          <w:rFonts w:ascii="Segoe UI" w:hAnsi="Segoe UI" w:cs="Segoe UI"/>
+          <w:color w:val="24292E"/>
+        </w:rPr>
+        <w:t> and </w:t>
+      </w:r>
+      <w:r>
+        <w:rPr>
+          <w:rStyle w:val="Strong"/>
+          <w:rFonts w:ascii="Segoe UI" w:hAnsi="Segoe UI" w:cs="Segoe UI"/>
+          <w:color w:val="24292E"/>
+        </w:rPr>
+        <w:t>"style.css"</w:t>
+      </w:r>
+      <w:r>
+        <w:rPr>
+          <w:rFonts w:ascii="Segoe UI" w:hAnsi="Segoe UI" w:cs="Segoe UI"/>
+          <w:color w:val="24292E"/>
+        </w:rPr>
+        <w:t> files</w:t>
+      </w:r>
+    </w:p>
+    <w:p>
+      <w:pPr>
+        <w:numPr>
+          <w:ilvl w:val="0"/>
+          <w:numId w:val="7"/>
+        </w:numPr>
+        <w:shd w:val="clear" w:color="auto" w:fill="FFFFFF"/>
+        <w:spacing w:before="60" w:after="100" w:afterAutospacing="1" w:line="240" w:lineRule="auto"/>
+        <w:rPr>
+          <w:rFonts w:ascii="Segoe UI" w:hAnsi="Segoe UI" w:cs="Segoe UI"/>
+          <w:color w:val="24292E"/>
+        </w:rPr>
+      </w:pPr>
+      <w:r>
+        <w:rPr>
+          <w:rFonts w:ascii="Segoe UI" w:hAnsi="Segoe UI" w:cs="Segoe UI"/>
+          <w:color w:val="24292E"/>
+        </w:rPr>
+        <w:t>Change the </w:t>
+      </w:r>
+      <w:r>
+        <w:rPr>
+          <w:rStyle w:val="Strong"/>
+          <w:rFonts w:ascii="Segoe UI" w:hAnsi="Segoe UI" w:cs="Segoe UI"/>
+          <w:color w:val="24292E"/>
+        </w:rPr>
+        <w:t>title</w:t>
+      </w:r>
+      <w:r>
+        <w:rPr>
+          <w:rFonts w:ascii="Segoe UI" w:hAnsi="Segoe UI" w:cs="Segoe UI"/>
+          <w:color w:val="24292E"/>
+        </w:rPr>
+        <w:t> to </w:t>
+      </w:r>
+      <w:r>
+        <w:rPr>
+          <w:rStyle w:val="Strong"/>
+          <w:rFonts w:ascii="Segoe UI" w:hAnsi="Segoe UI" w:cs="Segoe UI"/>
+          <w:color w:val="24292E"/>
+        </w:rPr>
+        <w:t>Blog Layout Inline Block</w:t>
+      </w:r>
+    </w:p>
+    <w:p>
+      <w:pPr>
+        <w:numPr>
+          <w:ilvl w:val="0"/>
+          <w:numId w:val="7"/>
+        </w:numPr>
+        <w:shd w:val="clear" w:color="auto" w:fill="FFFFFF"/>
+        <w:spacing w:before="60" w:after="100" w:afterAutospacing="1" w:line="240" w:lineRule="auto"/>
+        <w:rPr>
+          <w:rFonts w:ascii="Segoe UI" w:hAnsi="Segoe UI" w:cs="Segoe UI"/>
+          <w:color w:val="24292E"/>
+        </w:rPr>
+      </w:pPr>
+      <w:r>
+        <w:rPr>
+          <w:rFonts w:ascii="Segoe UI" w:hAnsi="Segoe UI" w:cs="Segoe UI"/>
+          <w:color w:val="24292E"/>
+        </w:rPr>
+        <w:t>Use </w:t>
+      </w:r>
+      <w:r>
+        <w:rPr>
+          <w:rStyle w:val="Strong"/>
+          <w:rFonts w:ascii="Segoe UI" w:hAnsi="Segoe UI" w:cs="Segoe UI"/>
+          <w:color w:val="24292E"/>
+        </w:rPr>
+        <w:t>article</w:t>
+      </w:r>
+      <w:r>
+        <w:rPr>
+          <w:rFonts w:ascii="Segoe UI" w:hAnsi="Segoe UI" w:cs="Segoe UI"/>
+          <w:color w:val="24292E"/>
+        </w:rPr>
+        <w:t> tag to create an article</w:t>
+      </w:r>
+    </w:p>
+    <w:p>
+      <w:pPr>
+        <w:numPr>
+          <w:ilvl w:val="1"/>
+          <w:numId w:val="7"/>
+        </w:numPr>
+        <w:shd w:val="clear" w:color="auto" w:fill="FFFFFF"/>
+        <w:spacing w:before="100" w:beforeAutospacing="1" w:after="100" w:afterAutospacing="1" w:line="240" w:lineRule="auto"/>
+        <w:rPr>
+          <w:rFonts w:ascii="Segoe UI" w:hAnsi="Segoe UI" w:cs="Segoe UI"/>
+          <w:color w:val="24292E"/>
+        </w:rPr>
+      </w:pPr>
+      <w:r>
+        <w:rPr>
+          <w:rFonts w:ascii="Segoe UI" w:hAnsi="Segoe UI" w:cs="Segoe UI"/>
+          <w:color w:val="24292E"/>
+        </w:rPr>
+        <w:t>Divide the article content into </w:t>
+      </w:r>
+      <w:r>
+        <w:rPr>
+          <w:rStyle w:val="Strong"/>
+          <w:rFonts w:ascii="Segoe UI" w:hAnsi="Segoe UI" w:cs="Segoe UI"/>
+          <w:color w:val="24292E"/>
+        </w:rPr>
+        <w:t>header</w:t>
+      </w:r>
+      <w:r>
+        <w:rPr>
+          <w:rFonts w:ascii="Segoe UI" w:hAnsi="Segoe UI" w:cs="Segoe UI"/>
+          <w:color w:val="24292E"/>
+        </w:rPr>
+        <w:t>, </w:t>
+      </w:r>
+      <w:r>
+        <w:rPr>
+          <w:rStyle w:val="Strong"/>
+          <w:rFonts w:ascii="Segoe UI" w:hAnsi="Segoe UI" w:cs="Segoe UI"/>
+          <w:color w:val="24292E"/>
+        </w:rPr>
+        <w:t>section</w:t>
+      </w:r>
+      <w:r>
+        <w:rPr>
+          <w:rFonts w:ascii="Segoe UI" w:hAnsi="Segoe UI" w:cs="Segoe UI"/>
+          <w:color w:val="24292E"/>
+        </w:rPr>
+        <w:t> and </w:t>
+      </w:r>
+      <w:r>
+        <w:rPr>
+          <w:rStyle w:val="Strong"/>
+          <w:rFonts w:ascii="Segoe UI" w:hAnsi="Segoe UI" w:cs="Segoe UI"/>
+          <w:color w:val="24292E"/>
+        </w:rPr>
+        <w:t>footer</w:t>
+      </w:r>
+      <w:r>
+        <w:rPr>
+          <w:rFonts w:ascii="Segoe UI" w:hAnsi="Segoe UI" w:cs="Segoe UI"/>
+          <w:color w:val="24292E"/>
+        </w:rPr>
+        <w:t> tags</w:t>
+      </w:r>
+    </w:p>
+    <w:p>
+      <w:pPr>
+        <w:numPr>
+          <w:ilvl w:val="0"/>
+          <w:numId w:val="7"/>
+        </w:numPr>
+        <w:shd w:val="clear" w:color="auto" w:fill="FFFFFF"/>
+        <w:spacing w:before="60" w:after="100" w:afterAutospacing="1" w:line="240" w:lineRule="auto"/>
+        <w:rPr>
+          <w:rFonts w:ascii="Segoe UI" w:hAnsi="Segoe UI" w:cs="Segoe UI"/>
+          <w:color w:val="24292E"/>
+        </w:rPr>
+      </w:pPr>
+      <w:r>
+        <w:rPr>
+          <w:rFonts w:ascii="Segoe UI" w:hAnsi="Segoe UI" w:cs="Segoe UI"/>
+          <w:color w:val="24292E"/>
+        </w:rPr>
+        <w:t>Use </w:t>
+      </w:r>
+      <w:r>
+        <w:rPr>
+          <w:rStyle w:val="Strong"/>
+          <w:rFonts w:ascii="Segoe UI" w:hAnsi="Segoe UI" w:cs="Segoe UI"/>
+          <w:color w:val="24292E"/>
+        </w:rPr>
+        <w:t>aside</w:t>
+      </w:r>
+      <w:r>
+        <w:rPr>
+          <w:rFonts w:ascii="Segoe UI" w:hAnsi="Segoe UI" w:cs="Segoe UI"/>
+          <w:color w:val="24292E"/>
+        </w:rPr>
+        <w:t> tag to create aside for the Latest Posts</w:t>
+      </w:r>
+    </w:p>
+    <w:p>
+      <w:pPr>
+        <w:numPr>
+          <w:ilvl w:val="0"/>
+          <w:numId w:val="7"/>
+        </w:numPr>
+        <w:shd w:val="clear" w:color="auto" w:fill="FFFFFF"/>
+        <w:spacing w:before="60" w:after="100" w:afterAutospacing="1" w:line="240" w:lineRule="auto"/>
+        <w:rPr>
+          <w:rFonts w:ascii="Segoe UI" w:hAnsi="Segoe UI" w:cs="Segoe UI"/>
+          <w:color w:val="24292E"/>
+        </w:rPr>
+      </w:pPr>
+      <w:r>
+        <w:rPr>
+          <w:rFonts w:ascii="Segoe UI" w:hAnsi="Segoe UI" w:cs="Segoe UI"/>
+          <w:color w:val="24292E"/>
+        </w:rPr>
+        <w:t>Use background with color - </w:t>
+      </w:r>
+      <w:r>
+        <w:rPr>
+          <w:rStyle w:val="Strong"/>
+          <w:rFonts w:ascii="Segoe UI" w:hAnsi="Segoe UI" w:cs="Segoe UI"/>
+          <w:color w:val="24292E"/>
+        </w:rPr>
+        <w:t>rgb(238, 238, 238)'</w:t>
+      </w:r>
+    </w:p>
+    <w:p>
+      <w:pPr>
+        <w:numPr>
+          <w:ilvl w:val="0"/>
+          <w:numId w:val="7"/>
+        </w:numPr>
+        <w:shd w:val="clear" w:color="auto" w:fill="FFFFFF"/>
+        <w:spacing w:before="60" w:after="100" w:afterAutospacing="1" w:line="240" w:lineRule="auto"/>
+        <w:rPr>
+          <w:rFonts w:ascii="Segoe UI" w:hAnsi="Segoe UI" w:cs="Segoe UI"/>
+          <w:color w:val="24292E"/>
+        </w:rPr>
+      </w:pPr>
+      <w:r>
+        <w:rPr>
+          <w:rFonts w:ascii="Segoe UI" w:hAnsi="Segoe UI" w:cs="Segoe UI"/>
+          <w:color w:val="24292E"/>
+        </w:rPr>
+        <w:t>Use </w:t>
+      </w:r>
+      <w:r>
+        <w:rPr>
+          <w:rStyle w:val="Strong"/>
+          <w:rFonts w:ascii="Segoe UI" w:hAnsi="Segoe UI" w:cs="Segoe UI"/>
+          <w:color w:val="24292E"/>
+        </w:rPr>
+        <w:t>rgb(51, 51, 51)</w:t>
+      </w:r>
+      <w:r>
+        <w:rPr>
+          <w:rFonts w:ascii="Segoe UI" w:hAnsi="Segoe UI" w:cs="Segoe UI"/>
+          <w:color w:val="24292E"/>
+        </w:rPr>
+        <w:t> color for the text</w:t>
+      </w:r>
+    </w:p>
+    <w:p>
+      <w:pPr>
+        <w:shd w:val="clear" w:color="auto" w:fill="FFFFFF"/>
+        <w:spacing w:before="60" w:after="100" w:afterAutospacing="1" w:line="240" w:lineRule="auto"/>
+        <w:rPr>
+          <w:rFonts w:ascii="Segoe UI" w:hAnsi="Segoe UI" w:cs="Segoe UI"/>
+          <w:color w:val="24292E"/>
+        </w:rPr>
+      </w:pPr>
     </w:p>
     <w:p>
       <w:pPr>
@@ -2945,6 +3313,155 @@
     </w:lvl>
   </w:abstractNum>
   <w:abstractNum w:abstractNumId="5" w15:restartNumberingAfterBreak="0">
+    <w:nsid w:val="58DF1EC7"/>
+    <w:multiLevelType w:val="multilevel"/>
+    <w:tmpl w:val="E4E01860"/>
+    <w:lvl w:ilvl="0">
+      <w:start w:val="1"/>
+      <w:numFmt w:val="bullet"/>
+      <w:lvlText w:val=""/>
+      <w:lvlJc w:val="left"/>
+      <w:pPr>
+        <w:tabs>
+          <w:tab w:val="num" w:pos="720"/>
+        </w:tabs>
+        <w:ind w:left="720" w:hanging="360"/>
+      </w:pPr>
+      <w:rPr>
+        <w:rFonts w:ascii="Symbol" w:hAnsi="Symbol" w:hint="default"/>
+        <w:sz w:val="20"/>
+      </w:rPr>
+    </w:lvl>
+    <w:lvl w:ilvl="1">
+      <w:start w:val="1"/>
+      <w:numFmt w:val="bullet"/>
+      <w:lvlText w:val="o"/>
+      <w:lvlJc w:val="left"/>
+      <w:pPr>
+        <w:tabs>
+          <w:tab w:val="num" w:pos="1440"/>
+        </w:tabs>
+        <w:ind w:left="1440" w:hanging="360"/>
+      </w:pPr>
+      <w:rPr>
+        <w:rFonts w:ascii="Courier New" w:hAnsi="Courier New" w:hint="default"/>
+        <w:sz w:val="20"/>
+      </w:rPr>
+    </w:lvl>
+    <w:lvl w:ilvl="2" w:tentative="1">
+      <w:start w:val="1"/>
+      <w:numFmt w:val="bullet"/>
+      <w:lvlText w:val=""/>
+      <w:lvlJc w:val="left"/>
+      <w:pPr>
+        <w:tabs>
+          <w:tab w:val="num" w:pos="2160"/>
+        </w:tabs>
+        <w:ind w:left="2160" w:hanging="360"/>
+      </w:pPr>
+      <w:rPr>
+        <w:rFonts w:ascii="Wingdings" w:hAnsi="Wingdings" w:hint="default"/>
+        <w:sz w:val="20"/>
+      </w:rPr>
+    </w:lvl>
+    <w:lvl w:ilvl="3" w:tentative="1">
+      <w:start w:val="1"/>
+      <w:numFmt w:val="bullet"/>
+      <w:lvlText w:val=""/>
+      <w:lvlJc w:val="left"/>
+      <w:pPr>
+        <w:tabs>
+          <w:tab w:val="num" w:pos="2880"/>
+        </w:tabs>
+        <w:ind w:left="2880" w:hanging="360"/>
+      </w:pPr>
+      <w:rPr>
+        <w:rFonts w:ascii="Wingdings" w:hAnsi="Wingdings" w:hint="default"/>
+        <w:sz w:val="20"/>
+      </w:rPr>
+    </w:lvl>
+    <w:lvl w:ilvl="4" w:tentative="1">
+      <w:start w:val="1"/>
+      <w:numFmt w:val="bullet"/>
+      <w:lvlText w:val=""/>
+      <w:lvlJc w:val="left"/>
+      <w:pPr>
+        <w:tabs>
+          <w:tab w:val="num" w:pos="3600"/>
+        </w:tabs>
+        <w:ind w:left="3600" w:hanging="360"/>
+      </w:pPr>
+      <w:rPr>
+        <w:rFonts w:ascii="Wingdings" w:hAnsi="Wingdings" w:hint="default"/>
+        <w:sz w:val="20"/>
+      </w:rPr>
+    </w:lvl>
+    <w:lvl w:ilvl="5" w:tentative="1">
+      <w:start w:val="1"/>
+      <w:numFmt w:val="bullet"/>
+      <w:lvlText w:val=""/>
+      <w:lvlJc w:val="left"/>
+      <w:pPr>
+        <w:tabs>
+          <w:tab w:val="num" w:pos="4320"/>
+        </w:tabs>
+        <w:ind w:left="4320" w:hanging="360"/>
+      </w:pPr>
+      <w:rPr>
+        <w:rFonts w:ascii="Wingdings" w:hAnsi="Wingdings" w:hint="default"/>
+        <w:sz w:val="20"/>
+      </w:rPr>
+    </w:lvl>
+    <w:lvl w:ilvl="6" w:tentative="1">
+      <w:start w:val="1"/>
+      <w:numFmt w:val="bullet"/>
+      <w:lvlText w:val=""/>
+      <w:lvlJc w:val="left"/>
+      <w:pPr>
+        <w:tabs>
+          <w:tab w:val="num" w:pos="5040"/>
+        </w:tabs>
+        <w:ind w:left="5040" w:hanging="360"/>
+      </w:pPr>
+      <w:rPr>
+        <w:rFonts w:ascii="Wingdings" w:hAnsi="Wingdings" w:hint="default"/>
+        <w:sz w:val="20"/>
+      </w:rPr>
+    </w:lvl>
+    <w:lvl w:ilvl="7" w:tentative="1">
+      <w:start w:val="1"/>
+      <w:numFmt w:val="bullet"/>
+      <w:lvlText w:val=""/>
+      <w:lvlJc w:val="left"/>
+      <w:pPr>
+        <w:tabs>
+          <w:tab w:val="num" w:pos="5760"/>
+        </w:tabs>
+        <w:ind w:left="5760" w:hanging="360"/>
+      </w:pPr>
+      <w:rPr>
+        <w:rFonts w:ascii="Wingdings" w:hAnsi="Wingdings" w:hint="default"/>
+        <w:sz w:val="20"/>
+      </w:rPr>
+    </w:lvl>
+    <w:lvl w:ilvl="8" w:tentative="1">
+      <w:start w:val="1"/>
+      <w:numFmt w:val="bullet"/>
+      <w:lvlText w:val=""/>
+      <w:lvlJc w:val="left"/>
+      <w:pPr>
+        <w:tabs>
+          <w:tab w:val="num" w:pos="6480"/>
+        </w:tabs>
+        <w:ind w:left="6480" w:hanging="360"/>
+      </w:pPr>
+      <w:rPr>
+        <w:rFonts w:ascii="Wingdings" w:hAnsi="Wingdings" w:hint="default"/>
+        <w:sz w:val="20"/>
+      </w:rPr>
+    </w:lvl>
+  </w:abstractNum>
+  <w:abstractNum w:abstractNumId="6" w15:restartNumberingAfterBreak="0">
     <w:nsid w:val="6EA916C9"/>
     <w:multiLevelType w:val="multilevel"/>
     <w:tmpl w:val="930EF39C"/>
@@ -3097,7 +3614,7 @@
     <w:abstractNumId w:val="2"/>
   </w:num>
   <w:num w:numId="2">
-    <w:abstractNumId w:val="5"/>
+    <w:abstractNumId w:val="6"/>
   </w:num>
   <w:num w:numId="3">
     <w:abstractNumId w:val="4"/>
@@ -3110,6 +3627,9 @@
   </w:num>
   <w:num w:numId="6">
     <w:abstractNumId w:val="3"/>
+  </w:num>
+  <w:num w:numId="7">
+    <w:abstractNumId w:val="5"/>
   </w:num>
 </w:numbering>
 </file>

</xml_diff>